<commit_message>
add second way for task 1
</commit_message>
<xml_diff>
--- a/week2Tasks.docx
+++ b/week2Tasks.docx
@@ -170,19 +170,569 @@
         <w:rPr>
           <w:rStyle w:val="OperatorTok"/>
         </w:rPr>
-        <w:t xml:space="preserve">%in%</w:t>
-      </w:r>
-      <w:r>
-        <w:rPr>
-          <w:rStyle w:val="StringTok"/>
-        </w:rPr>
-        <w:t xml:space="preserve"> </w:t>
-      </w:r>
-      <w:r>
-        <w:rPr>
-          <w:rStyle w:val="KeywordTok"/>
-        </w:rPr>
-        <w:t xml:space="preserve">c</w:t>
+        <w:t xml:space="preserve">==</w:t>
+      </w:r>
+      <w:r>
+        <w:rPr>
+          <w:rStyle w:val="StringTok"/>
+        </w:rPr>
+        <w:t xml:space="preserve"> 'Regul'</w:t>
+      </w:r>
+      <w:r>
+        <w:rPr>
+          <w:rStyle w:val="NormalTok"/>
+        </w:rPr>
+        <w:t xml:space="preserve">, </w:t>
+      </w:r>
+      <w:r>
+        <w:rPr>
+          <w:rStyle w:val="DataTypeTok"/>
+        </w:rPr>
+        <w:t xml:space="preserve">na.rm =</w:t>
+      </w:r>
+      <w:r>
+        <w:rPr>
+          <w:rStyle w:val="NormalTok"/>
+        </w:rPr>
+        <w:t xml:space="preserve"> </w:t>
+      </w:r>
+      <w:r>
+        <w:rPr>
+          <w:rStyle w:val="OtherTok"/>
+        </w:rPr>
+        <w:t xml:space="preserve">TRUE</w:t>
+      </w:r>
+      <w:r>
+        <w:rPr>
+          <w:rStyle w:val="NormalTok"/>
+        </w:rPr>
+        <w:t xml:space="preserve">)</w:t>
+      </w:r>
+      <w:r>
+        <w:rPr>
+          <w:rStyle w:val="OperatorTok"/>
+        </w:rPr>
+        <w:t xml:space="preserve">/</w:t>
+      </w:r>
+      <w:r>
+        <w:rPr>
+          <w:rStyle w:val="KeywordTok"/>
+        </w:rPr>
+        <w:t xml:space="preserve">nrow</w:t>
+      </w:r>
+      <w:r>
+        <w:rPr>
+          <w:rStyle w:val="NormalTok"/>
+        </w:rPr>
+        <w:t xml:space="preserve">(survey)</w:t>
+      </w:r>
+    </w:p>
+    <w:p>
+      <w:pPr>
+        <w:pStyle w:val="SourceCode"/>
+      </w:pPr>
+      <w:r>
+        <w:rPr>
+          <w:rStyle w:val="VerbatimChar"/>
+        </w:rPr>
+        <w:t xml:space="preserve">## [1] 0.07172996</w:t>
+      </w:r>
+    </w:p>
+    <w:p>
+      <w:pPr>
+        <w:pStyle w:val="SourceCode"/>
+      </w:pPr>
+      <w:r>
+        <w:rPr>
+          <w:rStyle w:val="NormalTok"/>
+        </w:rPr>
+        <w:t xml:space="preserve">maleSmokers =</w:t>
+      </w:r>
+      <w:r>
+        <w:rPr>
+          <w:rStyle w:val="StringTok"/>
+        </w:rPr>
+        <w:t xml:space="preserve"> </w:t>
+      </w:r>
+      <w:r>
+        <w:rPr>
+          <w:rStyle w:val="KeywordTok"/>
+        </w:rPr>
+        <w:t xml:space="preserve">sum</w:t>
+      </w:r>
+      <w:r>
+        <w:rPr>
+          <w:rStyle w:val="NormalTok"/>
+        </w:rPr>
+        <w:t xml:space="preserve">(survey</w:t>
+      </w:r>
+      <w:r>
+        <w:rPr>
+          <w:rStyle w:val="OperatorTok"/>
+        </w:rPr>
+        <w:t xml:space="preserve">$</w:t>
+      </w:r>
+      <w:r>
+        <w:rPr>
+          <w:rStyle w:val="NormalTok"/>
+        </w:rPr>
+        <w:t xml:space="preserve">Smoke </w:t>
+      </w:r>
+      <w:r>
+        <w:rPr>
+          <w:rStyle w:val="OperatorTok"/>
+        </w:rPr>
+        <w:t xml:space="preserve">==</w:t>
+      </w:r>
+      <w:r>
+        <w:rPr>
+          <w:rStyle w:val="StringTok"/>
+        </w:rPr>
+        <w:t xml:space="preserve"> 'Regul'</w:t>
+      </w:r>
+      <w:r>
+        <w:rPr>
+          <w:rStyle w:val="NormalTok"/>
+        </w:rPr>
+        <w:t xml:space="preserve"> </w:t>
+      </w:r>
+      <w:r>
+        <w:rPr>
+          <w:rStyle w:val="OperatorTok"/>
+        </w:rPr>
+        <w:t xml:space="preserve">&amp;</w:t>
+      </w:r>
+      <w:r>
+        <w:rPr>
+          <w:rStyle w:val="StringTok"/>
+        </w:rPr>
+        <w:t xml:space="preserve"> </w:t>
+      </w:r>
+      <w:r>
+        <w:rPr>
+          <w:rStyle w:val="NormalTok"/>
+        </w:rPr>
+        <w:t xml:space="preserve">survey</w:t>
+      </w:r>
+      <w:r>
+        <w:rPr>
+          <w:rStyle w:val="OperatorTok"/>
+        </w:rPr>
+        <w:t xml:space="preserve">$</w:t>
+      </w:r>
+      <w:r>
+        <w:rPr>
+          <w:rStyle w:val="NormalTok"/>
+        </w:rPr>
+        <w:t xml:space="preserve">Sex </w:t>
+      </w:r>
+      <w:r>
+        <w:rPr>
+          <w:rStyle w:val="OperatorTok"/>
+        </w:rPr>
+        <w:t xml:space="preserve">==</w:t>
+      </w:r>
+      <w:r>
+        <w:rPr>
+          <w:rStyle w:val="StringTok"/>
+        </w:rPr>
+        <w:t xml:space="preserve"> 'Male'</w:t>
+      </w:r>
+      <w:r>
+        <w:rPr>
+          <w:rStyle w:val="NormalTok"/>
+        </w:rPr>
+        <w:t xml:space="preserve">, </w:t>
+      </w:r>
+      <w:r>
+        <w:rPr>
+          <w:rStyle w:val="DataTypeTok"/>
+        </w:rPr>
+        <w:t xml:space="preserve">na.rm =</w:t>
+      </w:r>
+      <w:r>
+        <w:rPr>
+          <w:rStyle w:val="NormalTok"/>
+        </w:rPr>
+        <w:t xml:space="preserve"> </w:t>
+      </w:r>
+      <w:r>
+        <w:rPr>
+          <w:rStyle w:val="OtherTok"/>
+        </w:rPr>
+        <w:t xml:space="preserve">TRUE</w:t>
+      </w:r>
+      <w:r>
+        <w:rPr>
+          <w:rStyle w:val="NormalTok"/>
+        </w:rPr>
+        <w:t xml:space="preserve">)</w:t>
+      </w:r>
+      <w:r>
+        <w:br/>
+      </w:r>
+      <w:r>
+        <w:br/>
+      </w:r>
+      <w:r>
+        <w:rPr>
+          <w:rStyle w:val="CommentTok"/>
+        </w:rPr>
+        <w:t xml:space="preserve">#вероятността случайно избран човек да е мъж и редовен пушач</w:t>
+      </w:r>
+      <w:r>
+        <w:br/>
+      </w:r>
+      <w:r>
+        <w:rPr>
+          <w:rStyle w:val="NormalTok"/>
+        </w:rPr>
+        <w:t xml:space="preserve">maleSmokers</w:t>
+      </w:r>
+      <w:r>
+        <w:rPr>
+          <w:rStyle w:val="OperatorTok"/>
+        </w:rPr>
+        <w:t xml:space="preserve">/</w:t>
+      </w:r>
+      <w:r>
+        <w:rPr>
+          <w:rStyle w:val="KeywordTok"/>
+        </w:rPr>
+        <w:t xml:space="preserve">nrow</w:t>
+      </w:r>
+      <w:r>
+        <w:rPr>
+          <w:rStyle w:val="NormalTok"/>
+        </w:rPr>
+        <w:t xml:space="preserve">(survey)</w:t>
+      </w:r>
+    </w:p>
+    <w:p>
+      <w:pPr>
+        <w:pStyle w:val="SourceCode"/>
+      </w:pPr>
+      <w:r>
+        <w:rPr>
+          <w:rStyle w:val="VerbatimChar"/>
+        </w:rPr>
+        <w:t xml:space="preserve">## [1] 0.05063291</w:t>
+      </w:r>
+    </w:p>
+    <w:p>
+      <w:pPr>
+        <w:pStyle w:val="SourceCode"/>
+      </w:pPr>
+      <w:r>
+        <w:rPr>
+          <w:rStyle w:val="CommentTok"/>
+        </w:rPr>
+        <w:t xml:space="preserve">#броят на всички мъже</w:t>
+      </w:r>
+      <w:r>
+        <w:br/>
+      </w:r>
+      <w:r>
+        <w:rPr>
+          <w:rStyle w:val="NormalTok"/>
+        </w:rPr>
+        <w:t xml:space="preserve">maleNumber =</w:t>
+      </w:r>
+      <w:r>
+        <w:rPr>
+          <w:rStyle w:val="StringTok"/>
+        </w:rPr>
+        <w:t xml:space="preserve"> </w:t>
+      </w:r>
+      <w:r>
+        <w:rPr>
+          <w:rStyle w:val="KeywordTok"/>
+        </w:rPr>
+        <w:t xml:space="preserve">sum</w:t>
+      </w:r>
+      <w:r>
+        <w:rPr>
+          <w:rStyle w:val="NormalTok"/>
+        </w:rPr>
+        <w:t xml:space="preserve">(survey</w:t>
+      </w:r>
+      <w:r>
+        <w:rPr>
+          <w:rStyle w:val="OperatorTok"/>
+        </w:rPr>
+        <w:t xml:space="preserve">$</w:t>
+      </w:r>
+      <w:r>
+        <w:rPr>
+          <w:rStyle w:val="NormalTok"/>
+        </w:rPr>
+        <w:t xml:space="preserve">Sex </w:t>
+      </w:r>
+      <w:r>
+        <w:rPr>
+          <w:rStyle w:val="OperatorTok"/>
+        </w:rPr>
+        <w:t xml:space="preserve">==</w:t>
+      </w:r>
+      <w:r>
+        <w:rPr>
+          <w:rStyle w:val="StringTok"/>
+        </w:rPr>
+        <w:t xml:space="preserve"> 'Male'</w:t>
+      </w:r>
+      <w:r>
+        <w:rPr>
+          <w:rStyle w:val="NormalTok"/>
+        </w:rPr>
+        <w:t xml:space="preserve">, </w:t>
+      </w:r>
+      <w:r>
+        <w:rPr>
+          <w:rStyle w:val="DataTypeTok"/>
+        </w:rPr>
+        <w:t xml:space="preserve">na.rm =</w:t>
+      </w:r>
+      <w:r>
+        <w:rPr>
+          <w:rStyle w:val="NormalTok"/>
+        </w:rPr>
+        <w:t xml:space="preserve"> </w:t>
+      </w:r>
+      <w:r>
+        <w:rPr>
+          <w:rStyle w:val="OtherTok"/>
+        </w:rPr>
+        <w:t xml:space="preserve">TRUE</w:t>
+      </w:r>
+      <w:r>
+        <w:rPr>
+          <w:rStyle w:val="NormalTok"/>
+        </w:rPr>
+        <w:t xml:space="preserve">)</w:t>
+      </w:r>
+      <w:r>
+        <w:br/>
+      </w:r>
+      <w:r>
+        <w:br/>
+      </w:r>
+      <w:r>
+        <w:rPr>
+          <w:rStyle w:val="CommentTok"/>
+        </w:rPr>
+        <w:t xml:space="preserve">#вероятността случайно избран мъж да е редовен пушач</w:t>
+      </w:r>
+      <w:r>
+        <w:br/>
+      </w:r>
+      <w:r>
+        <w:rPr>
+          <w:rStyle w:val="NormalTok"/>
+        </w:rPr>
+        <w:t xml:space="preserve">maleSmokers</w:t>
+      </w:r>
+      <w:r>
+        <w:rPr>
+          <w:rStyle w:val="OperatorTok"/>
+        </w:rPr>
+        <w:t xml:space="preserve">/</w:t>
+      </w:r>
+      <w:r>
+        <w:rPr>
+          <w:rStyle w:val="NormalTok"/>
+        </w:rPr>
+        <w:t xml:space="preserve">maleNumber</w:t>
+      </w:r>
+    </w:p>
+    <w:p>
+      <w:pPr>
+        <w:pStyle w:val="SourceCode"/>
+      </w:pPr>
+      <w:r>
+        <w:rPr>
+          <w:rStyle w:val="VerbatimChar"/>
+        </w:rPr>
+        <w:t xml:space="preserve">## [1] 0.1016949</w:t>
+      </w:r>
+    </w:p>
+    <w:p>
+      <w:pPr>
+        <w:pStyle w:val="SourceCode"/>
+      </w:pPr>
+      <w:r>
+        <w:rPr>
+          <w:rStyle w:val="CommentTok"/>
+        </w:rPr>
+        <w:t xml:space="preserve">#броят на всички редовни пушачи</w:t>
+      </w:r>
+      <w:r>
+        <w:br/>
+      </w:r>
+      <w:r>
+        <w:rPr>
+          <w:rStyle w:val="NormalTok"/>
+        </w:rPr>
+        <w:t xml:space="preserve">regulCount =</w:t>
+      </w:r>
+      <w:r>
+        <w:rPr>
+          <w:rStyle w:val="StringTok"/>
+        </w:rPr>
+        <w:t xml:space="preserve"> </w:t>
+      </w:r>
+      <w:r>
+        <w:rPr>
+          <w:rStyle w:val="KeywordTok"/>
+        </w:rPr>
+        <w:t xml:space="preserve">sum</w:t>
+      </w:r>
+      <w:r>
+        <w:rPr>
+          <w:rStyle w:val="NormalTok"/>
+        </w:rPr>
+        <w:t xml:space="preserve">(survey</w:t>
+      </w:r>
+      <w:r>
+        <w:rPr>
+          <w:rStyle w:val="OperatorTok"/>
+        </w:rPr>
+        <w:t xml:space="preserve">$</w:t>
+      </w:r>
+      <w:r>
+        <w:rPr>
+          <w:rStyle w:val="NormalTok"/>
+        </w:rPr>
+        <w:t xml:space="preserve">Smoke </w:t>
+      </w:r>
+      <w:r>
+        <w:rPr>
+          <w:rStyle w:val="OperatorTok"/>
+        </w:rPr>
+        <w:t xml:space="preserve">==</w:t>
+      </w:r>
+      <w:r>
+        <w:rPr>
+          <w:rStyle w:val="StringTok"/>
+        </w:rPr>
+        <w:t xml:space="preserve"> 'Regul'</w:t>
+      </w:r>
+      <w:r>
+        <w:rPr>
+          <w:rStyle w:val="NormalTok"/>
+        </w:rPr>
+        <w:t xml:space="preserve">, </w:t>
+      </w:r>
+      <w:r>
+        <w:rPr>
+          <w:rStyle w:val="DataTypeTok"/>
+        </w:rPr>
+        <w:t xml:space="preserve">na.rm =</w:t>
+      </w:r>
+      <w:r>
+        <w:rPr>
+          <w:rStyle w:val="NormalTok"/>
+        </w:rPr>
+        <w:t xml:space="preserve"> </w:t>
+      </w:r>
+      <w:r>
+        <w:rPr>
+          <w:rStyle w:val="OtherTok"/>
+        </w:rPr>
+        <w:t xml:space="preserve">TRUE</w:t>
+      </w:r>
+      <w:r>
+        <w:rPr>
+          <w:rStyle w:val="NormalTok"/>
+        </w:rPr>
+        <w:t xml:space="preserve">)</w:t>
+      </w:r>
+      <w:r>
+        <w:br/>
+      </w:r>
+      <w:r>
+        <w:br/>
+      </w:r>
+      <w:r>
+        <w:rPr>
+          <w:rStyle w:val="CommentTok"/>
+        </w:rPr>
+        <w:t xml:space="preserve">#вероятноста случайно избран редовен пушач да е мъж</w:t>
+      </w:r>
+      <w:r>
+        <w:br/>
+      </w:r>
+      <w:r>
+        <w:rPr>
+          <w:rStyle w:val="NormalTok"/>
+        </w:rPr>
+        <w:t xml:space="preserve">maleSmokers</w:t>
+      </w:r>
+      <w:r>
+        <w:rPr>
+          <w:rStyle w:val="OperatorTok"/>
+        </w:rPr>
+        <w:t xml:space="preserve">/</w:t>
+      </w:r>
+      <w:r>
+        <w:rPr>
+          <w:rStyle w:val="NormalTok"/>
+        </w:rPr>
+        <w:t xml:space="preserve">regulCount</w:t>
+      </w:r>
+    </w:p>
+    <w:p>
+      <w:pPr>
+        <w:pStyle w:val="SourceCode"/>
+      </w:pPr>
+      <w:r>
+        <w:rPr>
+          <w:rStyle w:val="VerbatimChar"/>
+        </w:rPr>
+        <w:t xml:space="preserve">## [1] 0.7058824</w:t>
+      </w:r>
+    </w:p>
+    <w:p>
+      <w:pPr>
+        <w:pStyle w:val="SourceCode"/>
+      </w:pPr>
+      <w:r>
+        <w:rPr>
+          <w:rStyle w:val="CommentTok"/>
+        </w:rPr>
+        <w:t xml:space="preserve">#втори начин със позлване на prop.table()</w:t>
+      </w:r>
+      <w:r>
+        <w:br/>
+      </w:r>
+      <w:r>
+        <w:br/>
+      </w:r>
+      <w:r>
+        <w:rPr>
+          <w:rStyle w:val="CommentTok"/>
+        </w:rPr>
+        <w:t xml:space="preserve">#вероятността случайно избран човек да е редовен пушач</w:t>
+      </w:r>
+      <w:r>
+        <w:br/>
+      </w:r>
+      <w:r>
+        <w:rPr>
+          <w:rStyle w:val="NormalTok"/>
+        </w:rPr>
+        <w:t xml:space="preserve">table =</w:t>
+      </w:r>
+      <w:r>
+        <w:rPr>
+          <w:rStyle w:val="StringTok"/>
+        </w:rPr>
+        <w:t xml:space="preserve"> </w:t>
+      </w:r>
+      <w:r>
+        <w:rPr>
+          <w:rStyle w:val="KeywordTok"/>
+        </w:rPr>
+        <w:t xml:space="preserve">prop.table</w:t>
       </w:r>
       <w:r>
         <w:rPr>
@@ -192,6 +742,39 @@
       </w:r>
       <w:r>
         <w:rPr>
+          <w:rStyle w:val="KeywordTok"/>
+        </w:rPr>
+        <w:t xml:space="preserve">table</w:t>
+      </w:r>
+      <w:r>
+        <w:rPr>
+          <w:rStyle w:val="NormalTok"/>
+        </w:rPr>
+        <w:t xml:space="preserve">(survey</w:t>
+      </w:r>
+      <w:r>
+        <w:rPr>
+          <w:rStyle w:val="OperatorTok"/>
+        </w:rPr>
+        <w:t xml:space="preserve">$</w:t>
+      </w:r>
+      <w:r>
+        <w:rPr>
+          <w:rStyle w:val="NormalTok"/>
+        </w:rPr>
+        <w:t xml:space="preserve">Smoke),)</w:t>
+      </w:r>
+      <w:r>
+        <w:br/>
+      </w:r>
+      <w:r>
+        <w:rPr>
+          <w:rStyle w:val="NormalTok"/>
+        </w:rPr>
+        <w:t xml:space="preserve">table[</w:t>
+      </w:r>
+      <w:r>
+        <w:rPr>
           <w:rStyle w:val="StringTok"/>
         </w:rPr>
         <w:t xml:space="preserve">'Regul'</w:t>
@@ -200,37 +783,225 @@
         <w:rPr>
           <w:rStyle w:val="NormalTok"/>
         </w:rPr>
+        <w:t xml:space="preserve">]</w:t>
+      </w:r>
+    </w:p>
+    <w:p>
+      <w:pPr>
+        <w:pStyle w:val="SourceCode"/>
+      </w:pPr>
+      <w:r>
+        <w:rPr>
+          <w:rStyle w:val="VerbatimChar"/>
+        </w:rPr>
+        <w:t xml:space="preserve">##     Regul </w:t>
+      </w:r>
+      <w:r>
+        <w:br/>
+      </w:r>
+      <w:r>
+        <w:rPr>
+          <w:rStyle w:val="VerbatimChar"/>
+        </w:rPr>
+        <w:t xml:space="preserve">## 0.0720339</w:t>
+      </w:r>
+    </w:p>
+    <w:p>
+      <w:pPr>
+        <w:pStyle w:val="SourceCode"/>
+      </w:pPr>
+      <w:r>
+        <w:rPr>
+          <w:rStyle w:val="CommentTok"/>
+        </w:rPr>
+        <w:t xml:space="preserve">#вероятността случайно избран човек да е мъж и редовен пушач</w:t>
+      </w:r>
+      <w:r>
+        <w:br/>
+      </w:r>
+      <w:r>
+        <w:rPr>
+          <w:rStyle w:val="NormalTok"/>
+        </w:rPr>
+        <w:t xml:space="preserve">table =</w:t>
+      </w:r>
+      <w:r>
+        <w:rPr>
+          <w:rStyle w:val="StringTok"/>
+        </w:rPr>
+        <w:t xml:space="preserve"> </w:t>
+      </w:r>
+      <w:r>
+        <w:rPr>
+          <w:rStyle w:val="KeywordTok"/>
+        </w:rPr>
+        <w:t xml:space="preserve">prop.table</w:t>
+      </w:r>
+      <w:r>
+        <w:rPr>
+          <w:rStyle w:val="NormalTok"/>
+        </w:rPr>
+        <w:t xml:space="preserve">(</w:t>
+      </w:r>
+      <w:r>
+        <w:rPr>
+          <w:rStyle w:val="KeywordTok"/>
+        </w:rPr>
+        <w:t xml:space="preserve">table</w:t>
+      </w:r>
+      <w:r>
+        <w:rPr>
+          <w:rStyle w:val="NormalTok"/>
+        </w:rPr>
+        <w:t xml:space="preserve">(survey</w:t>
+      </w:r>
+      <w:r>
+        <w:rPr>
+          <w:rStyle w:val="OperatorTok"/>
+        </w:rPr>
+        <w:t xml:space="preserve">$</w:t>
+      </w:r>
+      <w:r>
+        <w:rPr>
+          <w:rStyle w:val="NormalTok"/>
+        </w:rPr>
+        <w:t xml:space="preserve">Sex,survey</w:t>
+      </w:r>
+      <w:r>
+        <w:rPr>
+          <w:rStyle w:val="OperatorTok"/>
+        </w:rPr>
+        <w:t xml:space="preserve">$</w:t>
+      </w:r>
+      <w:r>
+        <w:rPr>
+          <w:rStyle w:val="NormalTok"/>
+        </w:rPr>
+        <w:t xml:space="preserve">Smoke),)</w:t>
+      </w:r>
+      <w:r>
+        <w:br/>
+      </w:r>
+      <w:r>
+        <w:rPr>
+          <w:rStyle w:val="NormalTok"/>
+        </w:rPr>
+        <w:t xml:space="preserve">table[</w:t>
+      </w:r>
+      <w:r>
+        <w:rPr>
+          <w:rStyle w:val="StringTok"/>
+        </w:rPr>
+        <w:t xml:space="preserve">'Male'</w:t>
+      </w:r>
+      <w:r>
+        <w:rPr>
+          <w:rStyle w:val="NormalTok"/>
+        </w:rPr>
         <w:t xml:space="preserve">, </w:t>
       </w:r>
       <w:r>
         <w:rPr>
           <w:rStyle w:val="StringTok"/>
         </w:rPr>
-        <w:t xml:space="preserve">'Heavy'</w:t>
-      </w:r>
-      <w:r>
-        <w:rPr>
-          <w:rStyle w:val="NormalTok"/>
-        </w:rPr>
-        <w:t xml:space="preserve">), </w:t>
-      </w:r>
-      <w:r>
-        <w:rPr>
-          <w:rStyle w:val="DataTypeTok"/>
-        </w:rPr>
-        <w:t xml:space="preserve">na.rm =</w:t>
-      </w:r>
-      <w:r>
-        <w:rPr>
-          <w:rStyle w:val="NormalTok"/>
-        </w:rPr>
-        <w:t xml:space="preserve"> </w:t>
-      </w:r>
-      <w:r>
-        <w:rPr>
-          <w:rStyle w:val="OtherTok"/>
-        </w:rPr>
-        <w:t xml:space="preserve">TRUE</w:t>
+        <w:t xml:space="preserve">'Regul'</w:t>
+      </w:r>
+      <w:r>
+        <w:rPr>
+          <w:rStyle w:val="NormalTok"/>
+        </w:rPr>
+        <w:t xml:space="preserve">]</w:t>
+      </w:r>
+    </w:p>
+    <w:p>
+      <w:pPr>
+        <w:pStyle w:val="SourceCode"/>
+      </w:pPr>
+      <w:r>
+        <w:rPr>
+          <w:rStyle w:val="VerbatimChar"/>
+        </w:rPr>
+        <w:t xml:space="preserve">## [1] 0.05106383</w:t>
+      </w:r>
+    </w:p>
+    <w:p>
+      <w:pPr>
+        <w:pStyle w:val="SourceCode"/>
+      </w:pPr>
+      <w:r>
+        <w:rPr>
+          <w:rStyle w:val="CommentTok"/>
+        </w:rPr>
+        <w:t xml:space="preserve">#вероятносттa мъж да е редовен пушач</w:t>
+      </w:r>
+      <w:r>
+        <w:br/>
+      </w:r>
+      <w:r>
+        <w:rPr>
+          <w:rStyle w:val="NormalTok"/>
+        </w:rPr>
+        <w:t xml:space="preserve">table =</w:t>
+      </w:r>
+      <w:r>
+        <w:rPr>
+          <w:rStyle w:val="StringTok"/>
+        </w:rPr>
+        <w:t xml:space="preserve"> </w:t>
+      </w:r>
+      <w:r>
+        <w:rPr>
+          <w:rStyle w:val="KeywordTok"/>
+        </w:rPr>
+        <w:t xml:space="preserve">prop.table</w:t>
+      </w:r>
+      <w:r>
+        <w:rPr>
+          <w:rStyle w:val="NormalTok"/>
+        </w:rPr>
+        <w:t xml:space="preserve">(</w:t>
+      </w:r>
+      <w:r>
+        <w:rPr>
+          <w:rStyle w:val="KeywordTok"/>
+        </w:rPr>
+        <w:t xml:space="preserve">table</w:t>
+      </w:r>
+      <w:r>
+        <w:rPr>
+          <w:rStyle w:val="NormalTok"/>
+        </w:rPr>
+        <w:t xml:space="preserve">(survey</w:t>
+      </w:r>
+      <w:r>
+        <w:rPr>
+          <w:rStyle w:val="OperatorTok"/>
+        </w:rPr>
+        <w:t xml:space="preserve">$</w:t>
+      </w:r>
+      <w:r>
+        <w:rPr>
+          <w:rStyle w:val="NormalTok"/>
+        </w:rPr>
+        <w:t xml:space="preserve">Sex,survey</w:t>
+      </w:r>
+      <w:r>
+        <w:rPr>
+          <w:rStyle w:val="OperatorTok"/>
+        </w:rPr>
+        <w:t xml:space="preserve">$</w:t>
+      </w:r>
+      <w:r>
+        <w:rPr>
+          <w:rStyle w:val="NormalTok"/>
+        </w:rPr>
+        <w:t xml:space="preserve">Smoke), </w:t>
+      </w:r>
+      <w:r>
+        <w:rPr>
+          <w:rStyle w:val="DecValTok"/>
+        </w:rPr>
+        <w:t xml:space="preserve">1</w:t>
       </w:r>
       <w:r>
         <w:rPr>
@@ -239,22 +1010,37 @@
         <w:t xml:space="preserve">)</w:t>
       </w:r>
       <w:r>
-        <w:rPr>
-          <w:rStyle w:val="OperatorTok"/>
-        </w:rPr>
-        <w:t xml:space="preserve">/</w:t>
-      </w:r>
-      <w:r>
-        <w:rPr>
-          <w:rStyle w:val="KeywordTok"/>
-        </w:rPr>
-        <w:t xml:space="preserve">nrow</w:t>
-      </w:r>
-      <w:r>
-        <w:rPr>
-          <w:rStyle w:val="NormalTok"/>
-        </w:rPr>
-        <w:t xml:space="preserve">(survey)</w:t>
+        <w:br/>
+      </w:r>
+      <w:r>
+        <w:rPr>
+          <w:rStyle w:val="NormalTok"/>
+        </w:rPr>
+        <w:t xml:space="preserve">table[</w:t>
+      </w:r>
+      <w:r>
+        <w:rPr>
+          <w:rStyle w:val="StringTok"/>
+        </w:rPr>
+        <w:t xml:space="preserve">'Male'</w:t>
+      </w:r>
+      <w:r>
+        <w:rPr>
+          <w:rStyle w:val="NormalTok"/>
+        </w:rPr>
+        <w:t xml:space="preserve">, </w:t>
+      </w:r>
+      <w:r>
+        <w:rPr>
+          <w:rStyle w:val="StringTok"/>
+        </w:rPr>
+        <w:t xml:space="preserve">'Regul'</w:t>
+      </w:r>
+      <w:r>
+        <w:rPr>
+          <w:rStyle w:val="NormalTok"/>
+        </w:rPr>
+        <w:t xml:space="preserve">]</w:t>
       </w:r>
     </w:p>
     <w:p>
@@ -265,7 +1051,7 @@
         <w:rPr>
           <w:rStyle w:val="VerbatimChar"/>
         </w:rPr>
-        <w:t xml:space="preserve">## [1] 0.1181435</w:t>
+        <w:t xml:space="preserve">## [1] 0.1025641</w:t>
       </w:r>
     </w:p>
     <w:p>
@@ -274,21 +1060,42 @@
       </w:pPr>
       <w:r>
         <w:rPr>
-          <w:rStyle w:val="NormalTok"/>
-        </w:rPr>
-        <w:t xml:space="preserve">maleSmokers =</w:t>
-      </w:r>
-      <w:r>
-        <w:rPr>
-          <w:rStyle w:val="StringTok"/>
-        </w:rPr>
-        <w:t xml:space="preserve"> </w:t>
-      </w:r>
-      <w:r>
-        <w:rPr>
-          <w:rStyle w:val="KeywordTok"/>
-        </w:rPr>
-        <w:t xml:space="preserve">sum</w:t>
+          <w:rStyle w:val="CommentTok"/>
+        </w:rPr>
+        <w:t xml:space="preserve">#вероятността редовен пушач да е мъж:</w:t>
+      </w:r>
+      <w:r>
+        <w:br/>
+      </w:r>
+      <w:r>
+        <w:rPr>
+          <w:rStyle w:val="NormalTok"/>
+        </w:rPr>
+        <w:t xml:space="preserve">table =</w:t>
+      </w:r>
+      <w:r>
+        <w:rPr>
+          <w:rStyle w:val="StringTok"/>
+        </w:rPr>
+        <w:t xml:space="preserve"> </w:t>
+      </w:r>
+      <w:r>
+        <w:rPr>
+          <w:rStyle w:val="KeywordTok"/>
+        </w:rPr>
+        <w:t xml:space="preserve">prop.table</w:t>
+      </w:r>
+      <w:r>
+        <w:rPr>
+          <w:rStyle w:val="NormalTok"/>
+        </w:rPr>
+        <w:t xml:space="preserve">(</w:t>
+      </w:r>
+      <w:r>
+        <w:rPr>
+          <w:rStyle w:val="KeywordTok"/>
+        </w:rPr>
+        <w:t xml:space="preserve">table</w:t>
       </w:r>
       <w:r>
         <w:rPr>
@@ -306,73 +1113,7 @@
         <w:rPr>
           <w:rStyle w:val="NormalTok"/>
         </w:rPr>
-        <w:t xml:space="preserve">Smoke </w:t>
-      </w:r>
-      <w:r>
-        <w:rPr>
-          <w:rStyle w:val="OperatorTok"/>
-        </w:rPr>
-        <w:t xml:space="preserve">%in%</w:t>
-      </w:r>
-      <w:r>
-        <w:rPr>
-          <w:rStyle w:val="StringTok"/>
-        </w:rPr>
-        <w:t xml:space="preserve"> </w:t>
-      </w:r>
-      <w:r>
-        <w:rPr>
-          <w:rStyle w:val="KeywordTok"/>
-        </w:rPr>
-        <w:t xml:space="preserve">c</w:t>
-      </w:r>
-      <w:r>
-        <w:rPr>
-          <w:rStyle w:val="NormalTok"/>
-        </w:rPr>
-        <w:t xml:space="preserve">(</w:t>
-      </w:r>
-      <w:r>
-        <w:rPr>
-          <w:rStyle w:val="StringTok"/>
-        </w:rPr>
-        <w:t xml:space="preserve">"Regul"</w:t>
-      </w:r>
-      <w:r>
-        <w:rPr>
-          <w:rStyle w:val="NormalTok"/>
-        </w:rPr>
-        <w:t xml:space="preserve">, </w:t>
-      </w:r>
-      <w:r>
-        <w:rPr>
-          <w:rStyle w:val="StringTok"/>
-        </w:rPr>
-        <w:t xml:space="preserve">"Heavy"</w:t>
-      </w:r>
-      <w:r>
-        <w:rPr>
-          <w:rStyle w:val="NormalTok"/>
-        </w:rPr>
-        <w:t xml:space="preserve">) </w:t>
-      </w:r>
-      <w:r>
-        <w:rPr>
-          <w:rStyle w:val="OperatorTok"/>
-        </w:rPr>
-        <w:t xml:space="preserve">&amp;</w:t>
-      </w:r>
-      <w:r>
-        <w:rPr>
-          <w:rStyle w:val="StringTok"/>
-        </w:rPr>
-        <w:t xml:space="preserve"> </w:t>
-      </w:r>
-      <w:r>
-        <w:rPr>
-          <w:rStyle w:val="NormalTok"/>
-        </w:rPr>
-        <w:t xml:space="preserve">survey</w:t>
+        <w:t xml:space="preserve">Sex,survey</w:t>
       </w:r>
       <w:r>
         <w:rPr>
@@ -384,43 +1125,13 @@
         <w:rPr>
           <w:rStyle w:val="NormalTok"/>
         </w:rPr>
-        <w:t xml:space="preserve">Sex </w:t>
-      </w:r>
-      <w:r>
-        <w:rPr>
-          <w:rStyle w:val="OperatorTok"/>
-        </w:rPr>
-        <w:t xml:space="preserve">==</w:t>
-      </w:r>
-      <w:r>
-        <w:rPr>
-          <w:rStyle w:val="StringTok"/>
-        </w:rPr>
-        <w:t xml:space="preserve"> 'Male'</w:t>
-      </w:r>
-      <w:r>
-        <w:rPr>
-          <w:rStyle w:val="NormalTok"/>
-        </w:rPr>
-        <w:t xml:space="preserve">, </w:t>
-      </w:r>
-      <w:r>
-        <w:rPr>
-          <w:rStyle w:val="DataTypeTok"/>
-        </w:rPr>
-        <w:t xml:space="preserve">na.rm =</w:t>
-      </w:r>
-      <w:r>
-        <w:rPr>
-          <w:rStyle w:val="NormalTok"/>
-        </w:rPr>
-        <w:t xml:space="preserve"> </w:t>
-      </w:r>
-      <w:r>
-        <w:rPr>
-          <w:rStyle w:val="OtherTok"/>
-        </w:rPr>
-        <w:t xml:space="preserve">TRUE</w:t>
+        <w:t xml:space="preserve">Smoke), </w:t>
+      </w:r>
+      <w:r>
+        <w:rPr>
+          <w:rStyle w:val="DecValTok"/>
+        </w:rPr>
+        <w:t xml:space="preserve">2</w:t>
       </w:r>
       <w:r>
         <w:rPr>
@@ -432,40 +1143,34 @@
         <w:br/>
       </w:r>
       <w:r>
-        <w:br/>
-      </w:r>
-      <w:r>
-        <w:rPr>
-          <w:rStyle w:val="CommentTok"/>
-        </w:rPr>
-        <w:t xml:space="preserve">#вероятността случайно ибзбран човек да е мъж и редовен пушач</w:t>
-      </w:r>
-      <w:r>
-        <w:br/>
-      </w:r>
-      <w:r>
-        <w:rPr>
-          <w:rStyle w:val="NormalTok"/>
-        </w:rPr>
-        <w:t xml:space="preserve">maleSmokers</w:t>
-      </w:r>
-      <w:r>
-        <w:rPr>
-          <w:rStyle w:val="OperatorTok"/>
-        </w:rPr>
-        <w:t xml:space="preserve">/</w:t>
-      </w:r>
-      <w:r>
-        <w:rPr>
-          <w:rStyle w:val="KeywordTok"/>
-        </w:rPr>
-        <w:t xml:space="preserve">nrow</w:t>
-      </w:r>
-      <w:r>
-        <w:rPr>
-          <w:rStyle w:val="NormalTok"/>
-        </w:rPr>
-        <w:t xml:space="preserve">(survey)</w:t>
+        <w:rPr>
+          <w:rStyle w:val="NormalTok"/>
+        </w:rPr>
+        <w:t xml:space="preserve">table[</w:t>
+      </w:r>
+      <w:r>
+        <w:rPr>
+          <w:rStyle w:val="StringTok"/>
+        </w:rPr>
+        <w:t xml:space="preserve">'Male'</w:t>
+      </w:r>
+      <w:r>
+        <w:rPr>
+          <w:rStyle w:val="NormalTok"/>
+        </w:rPr>
+        <w:t xml:space="preserve">,</w:t>
+      </w:r>
+      <w:r>
+        <w:rPr>
+          <w:rStyle w:val="StringTok"/>
+        </w:rPr>
+        <w:t xml:space="preserve">'Regul'</w:t>
+      </w:r>
+      <w:r>
+        <w:rPr>
+          <w:rStyle w:val="NormalTok"/>
+        </w:rPr>
+        <w:t xml:space="preserve">]</w:t>
       </w:r>
     </w:p>
     <w:p>
@@ -476,311 +1181,7 @@
         <w:rPr>
           <w:rStyle w:val="VerbatimChar"/>
         </w:rPr>
-        <w:t xml:space="preserve">## [1] 0.07594937</w:t>
-      </w:r>
-    </w:p>
-    <w:p>
-      <w:pPr>
-        <w:pStyle w:val="SourceCode"/>
-      </w:pPr>
-      <w:r>
-        <w:rPr>
-          <w:rStyle w:val="CommentTok"/>
-        </w:rPr>
-        <w:t xml:space="preserve">#броят на всички мъже</w:t>
-      </w:r>
-      <w:r>
-        <w:br/>
-      </w:r>
-      <w:r>
-        <w:rPr>
-          <w:rStyle w:val="NormalTok"/>
-        </w:rPr>
-        <w:t xml:space="preserve">maleNumber =</w:t>
-      </w:r>
-      <w:r>
-        <w:rPr>
-          <w:rStyle w:val="StringTok"/>
-        </w:rPr>
-        <w:t xml:space="preserve"> </w:t>
-      </w:r>
-      <w:r>
-        <w:rPr>
-          <w:rStyle w:val="KeywordTok"/>
-        </w:rPr>
-        <w:t xml:space="preserve">sum</w:t>
-      </w:r>
-      <w:r>
-        <w:rPr>
-          <w:rStyle w:val="NormalTok"/>
-        </w:rPr>
-        <w:t xml:space="preserve">(survey</w:t>
-      </w:r>
-      <w:r>
-        <w:rPr>
-          <w:rStyle w:val="OperatorTok"/>
-        </w:rPr>
-        <w:t xml:space="preserve">$</w:t>
-      </w:r>
-      <w:r>
-        <w:rPr>
-          <w:rStyle w:val="NormalTok"/>
-        </w:rPr>
-        <w:t xml:space="preserve">Sex </w:t>
-      </w:r>
-      <w:r>
-        <w:rPr>
-          <w:rStyle w:val="OperatorTok"/>
-        </w:rPr>
-        <w:t xml:space="preserve">==</w:t>
-      </w:r>
-      <w:r>
-        <w:rPr>
-          <w:rStyle w:val="StringTok"/>
-        </w:rPr>
-        <w:t xml:space="preserve"> 'Male'</w:t>
-      </w:r>
-      <w:r>
-        <w:rPr>
-          <w:rStyle w:val="NormalTok"/>
-        </w:rPr>
-        <w:t xml:space="preserve">, </w:t>
-      </w:r>
-      <w:r>
-        <w:rPr>
-          <w:rStyle w:val="DataTypeTok"/>
-        </w:rPr>
-        <w:t xml:space="preserve">na.rm =</w:t>
-      </w:r>
-      <w:r>
-        <w:rPr>
-          <w:rStyle w:val="NormalTok"/>
-        </w:rPr>
-        <w:t xml:space="preserve"> </w:t>
-      </w:r>
-      <w:r>
-        <w:rPr>
-          <w:rStyle w:val="OtherTok"/>
-        </w:rPr>
-        <w:t xml:space="preserve">TRUE</w:t>
-      </w:r>
-      <w:r>
-        <w:rPr>
-          <w:rStyle w:val="NormalTok"/>
-        </w:rPr>
-        <w:t xml:space="preserve">)</w:t>
-      </w:r>
-      <w:r>
-        <w:br/>
-      </w:r>
-      <w:r>
-        <w:br/>
-      </w:r>
-      <w:r>
-        <w:rPr>
-          <w:rStyle w:val="CommentTok"/>
-        </w:rPr>
-        <w:t xml:space="preserve">#вероятността случайно избран мъж да е редовен пушач</w:t>
-      </w:r>
-      <w:r>
-        <w:br/>
-      </w:r>
-      <w:r>
-        <w:rPr>
-          <w:rStyle w:val="NormalTok"/>
-        </w:rPr>
-        <w:t xml:space="preserve">prob =</w:t>
-      </w:r>
-      <w:r>
-        <w:rPr>
-          <w:rStyle w:val="StringTok"/>
-        </w:rPr>
-        <w:t xml:space="preserve"> </w:t>
-      </w:r>
-      <w:r>
-        <w:rPr>
-          <w:rStyle w:val="NormalTok"/>
-        </w:rPr>
-        <w:t xml:space="preserve">maleSmokers</w:t>
-      </w:r>
-      <w:r>
-        <w:rPr>
-          <w:rStyle w:val="OperatorTok"/>
-        </w:rPr>
-        <w:t xml:space="preserve">/</w:t>
-      </w:r>
-      <w:r>
-        <w:rPr>
-          <w:rStyle w:val="NormalTok"/>
-        </w:rPr>
-        <w:t xml:space="preserve">maleNumber</w:t>
-      </w:r>
-      <w:r>
-        <w:br/>
-      </w:r>
-      <w:r>
-        <w:br/>
-      </w:r>
-      <w:r>
-        <w:rPr>
-          <w:rStyle w:val="CommentTok"/>
-        </w:rPr>
-        <w:t xml:space="preserve">#броят на всички редовни пушачи</w:t>
-      </w:r>
-      <w:r>
-        <w:br/>
-      </w:r>
-      <w:r>
-        <w:rPr>
-          <w:rStyle w:val="NormalTok"/>
-        </w:rPr>
-        <w:t xml:space="preserve">regulOrHeavyCount =</w:t>
-      </w:r>
-      <w:r>
-        <w:rPr>
-          <w:rStyle w:val="StringTok"/>
-        </w:rPr>
-        <w:t xml:space="preserve"> </w:t>
-      </w:r>
-      <w:r>
-        <w:rPr>
-          <w:rStyle w:val="KeywordTok"/>
-        </w:rPr>
-        <w:t xml:space="preserve">sum</w:t>
-      </w:r>
-      <w:r>
-        <w:rPr>
-          <w:rStyle w:val="NormalTok"/>
-        </w:rPr>
-        <w:t xml:space="preserve">(survey</w:t>
-      </w:r>
-      <w:r>
-        <w:rPr>
-          <w:rStyle w:val="OperatorTok"/>
-        </w:rPr>
-        <w:t xml:space="preserve">$</w:t>
-      </w:r>
-      <w:r>
-        <w:rPr>
-          <w:rStyle w:val="NormalTok"/>
-        </w:rPr>
-        <w:t xml:space="preserve">Smoke </w:t>
-      </w:r>
-      <w:r>
-        <w:rPr>
-          <w:rStyle w:val="OperatorTok"/>
-        </w:rPr>
-        <w:t xml:space="preserve">%in%</w:t>
-      </w:r>
-      <w:r>
-        <w:rPr>
-          <w:rStyle w:val="StringTok"/>
-        </w:rPr>
-        <w:t xml:space="preserve"> </w:t>
-      </w:r>
-      <w:r>
-        <w:rPr>
-          <w:rStyle w:val="KeywordTok"/>
-        </w:rPr>
-        <w:t xml:space="preserve">c</w:t>
-      </w:r>
-      <w:r>
-        <w:rPr>
-          <w:rStyle w:val="NormalTok"/>
-        </w:rPr>
-        <w:t xml:space="preserve">(</w:t>
-      </w:r>
-      <w:r>
-        <w:rPr>
-          <w:rStyle w:val="StringTok"/>
-        </w:rPr>
-        <w:t xml:space="preserve">'Regul'</w:t>
-      </w:r>
-      <w:r>
-        <w:rPr>
-          <w:rStyle w:val="NormalTok"/>
-        </w:rPr>
-        <w:t xml:space="preserve">, </w:t>
-      </w:r>
-      <w:r>
-        <w:rPr>
-          <w:rStyle w:val="StringTok"/>
-        </w:rPr>
-        <w:t xml:space="preserve">'Heavy'</w:t>
-      </w:r>
-      <w:r>
-        <w:rPr>
-          <w:rStyle w:val="NormalTok"/>
-        </w:rPr>
-        <w:t xml:space="preserve">), </w:t>
-      </w:r>
-      <w:r>
-        <w:rPr>
-          <w:rStyle w:val="DataTypeTok"/>
-        </w:rPr>
-        <w:t xml:space="preserve">na.rm =</w:t>
-      </w:r>
-      <w:r>
-        <w:rPr>
-          <w:rStyle w:val="NormalTok"/>
-        </w:rPr>
-        <w:t xml:space="preserve"> </w:t>
-      </w:r>
-      <w:r>
-        <w:rPr>
-          <w:rStyle w:val="OtherTok"/>
-        </w:rPr>
-        <w:t xml:space="preserve">TRUE</w:t>
-      </w:r>
-      <w:r>
-        <w:rPr>
-          <w:rStyle w:val="NormalTok"/>
-        </w:rPr>
-        <w:t xml:space="preserve">)</w:t>
-      </w:r>
-      <w:r>
-        <w:br/>
-      </w:r>
-      <w:r>
-        <w:br/>
-      </w:r>
-      <w:r>
-        <w:rPr>
-          <w:rStyle w:val="CommentTok"/>
-        </w:rPr>
-        <w:t xml:space="preserve">#вероятноста случайно избран редовен пушач да е мъж</w:t>
-      </w:r>
-      <w:r>
-        <w:br/>
-      </w:r>
-      <w:r>
-        <w:rPr>
-          <w:rStyle w:val="NormalTok"/>
-        </w:rPr>
-        <w:t xml:space="preserve">maleSmokers</w:t>
-      </w:r>
-      <w:r>
-        <w:rPr>
-          <w:rStyle w:val="OperatorTok"/>
-        </w:rPr>
-        <w:t xml:space="preserve">/</w:t>
-      </w:r>
-      <w:r>
-        <w:rPr>
-          <w:rStyle w:val="NormalTok"/>
-        </w:rPr>
-        <w:t xml:space="preserve">regulOrHeavyCount</w:t>
-      </w:r>
-    </w:p>
-    <w:p>
-      <w:pPr>
-        <w:pStyle w:val="SourceCode"/>
-      </w:pPr>
-      <w:r>
-        <w:rPr>
-          <w:rStyle w:val="VerbatimChar"/>
-        </w:rPr>
-        <w:t xml:space="preserve">## [1] 0.6428571</w:t>
+        <w:t xml:space="preserve">## [1] 0.7058824</w:t>
       </w:r>
     </w:p>
     <w:p>

</xml_diff>

<commit_message>
better graphic for task 1
</commit_message>
<xml_diff>
--- a/week2Tasks.docx
+++ b/week2Tasks.docx
@@ -1305,6 +1305,69 @@
       </w:r>
       <w:r>
         <w:rPr>
+          <w:rStyle w:val="NormalTok"/>
+        </w:rPr>
+        <w:t xml:space="preserve">table =</w:t>
+      </w:r>
+      <w:r>
+        <w:rPr>
+          <w:rStyle w:val="StringTok"/>
+        </w:rPr>
+        <w:t xml:space="preserve"> </w:t>
+      </w:r>
+      <w:r>
+        <w:rPr>
+          <w:rStyle w:val="KeywordTok"/>
+        </w:rPr>
+        <w:t xml:space="preserve">prop.table</w:t>
+      </w:r>
+      <w:r>
+        <w:rPr>
+          <w:rStyle w:val="NormalTok"/>
+        </w:rPr>
+        <w:t xml:space="preserve">(</w:t>
+      </w:r>
+      <w:r>
+        <w:rPr>
+          <w:rStyle w:val="KeywordTok"/>
+        </w:rPr>
+        <w:t xml:space="preserve">table</w:t>
+      </w:r>
+      <w:r>
+        <w:rPr>
+          <w:rStyle w:val="NormalTok"/>
+        </w:rPr>
+        <w:t xml:space="preserve">(survey</w:t>
+      </w:r>
+      <w:r>
+        <w:rPr>
+          <w:rStyle w:val="OperatorTok"/>
+        </w:rPr>
+        <w:t xml:space="preserve">$</w:t>
+      </w:r>
+      <w:r>
+        <w:rPr>
+          <w:rStyle w:val="NormalTok"/>
+        </w:rPr>
+        <w:t xml:space="preserve">Sex,survey</w:t>
+      </w:r>
+      <w:r>
+        <w:rPr>
+          <w:rStyle w:val="OperatorTok"/>
+        </w:rPr>
+        <w:t xml:space="preserve">$</w:t>
+      </w:r>
+      <w:r>
+        <w:rPr>
+          <w:rStyle w:val="NormalTok"/>
+        </w:rPr>
+        <w:t xml:space="preserve">Smoke),)</w:t>
+      </w:r>
+      <w:r>
+        <w:br/>
+      </w:r>
+      <w:r>
+        <w:rPr>
           <w:rStyle w:val="KeywordTok"/>
         </w:rPr>
         <w:t xml:space="preserve">barplot</w:t>
@@ -1313,85 +1376,31 @@
         <w:rPr>
           <w:rStyle w:val="NormalTok"/>
         </w:rPr>
-        <w:t xml:space="preserve">(</w:t>
-      </w:r>
-      <w:r>
-        <w:rPr>
-          <w:rStyle w:val="KeywordTok"/>
-        </w:rPr>
-        <w:t xml:space="preserve">c</w:t>
-      </w:r>
-      <w:r>
-        <w:rPr>
-          <w:rStyle w:val="NormalTok"/>
-        </w:rPr>
-        <w:t xml:space="preserve">(maleSmokers, maleNumber </w:t>
-      </w:r>
-      <w:r>
-        <w:rPr>
-          <w:rStyle w:val="OperatorTok"/>
-        </w:rPr>
-        <w:t xml:space="preserve">-</w:t>
-      </w:r>
-      <w:r>
-        <w:rPr>
-          <w:rStyle w:val="StringTok"/>
-        </w:rPr>
-        <w:t xml:space="preserve"> </w:t>
-      </w:r>
-      <w:r>
-        <w:rPr>
-          <w:rStyle w:val="NormalTok"/>
-        </w:rPr>
-        <w:t xml:space="preserve">maleSmokers), </w:t>
+        <w:t xml:space="preserve">(table, </w:t>
       </w:r>
       <w:r>
         <w:rPr>
           <w:rStyle w:val="DataTypeTok"/>
         </w:rPr>
-        <w:t xml:space="preserve">names.arg =</w:t>
-      </w:r>
-      <w:r>
-        <w:rPr>
-          <w:rStyle w:val="NormalTok"/>
-        </w:rPr>
-        <w:t xml:space="preserve"> </w:t>
-      </w:r>
-      <w:r>
-        <w:rPr>
-          <w:rStyle w:val="KeywordTok"/>
-        </w:rPr>
-        <w:t xml:space="preserve">c</w:t>
-      </w:r>
-      <w:r>
-        <w:rPr>
-          <w:rStyle w:val="NormalTok"/>
-        </w:rPr>
-        <w:t xml:space="preserve">(</w:t>
-      </w:r>
-      <w:r>
-        <w:rPr>
-          <w:rStyle w:val="StringTok"/>
-        </w:rPr>
-        <w:t xml:space="preserve">'male smokers'</w:t>
-      </w:r>
-      <w:r>
-        <w:rPr>
-          <w:rStyle w:val="NormalTok"/>
-        </w:rPr>
-        <w:t xml:space="preserve">, </w:t>
-      </w:r>
-      <w:r>
-        <w:rPr>
-          <w:rStyle w:val="StringTok"/>
-        </w:rPr>
-        <w:t xml:space="preserve">'male non-smokers'</w:t>
-      </w:r>
-      <w:r>
-        <w:rPr>
-          <w:rStyle w:val="NormalTok"/>
-        </w:rPr>
-        <w:t xml:space="preserve">))</w:t>
+        <w:t xml:space="preserve">legend.text =</w:t>
+      </w:r>
+      <w:r>
+        <w:rPr>
+          <w:rStyle w:val="NormalTok"/>
+        </w:rPr>
+        <w:t xml:space="preserve"> </w:t>
+      </w:r>
+      <w:r>
+        <w:rPr>
+          <w:rStyle w:val="OtherTok"/>
+        </w:rPr>
+        <w:t xml:space="preserve">TRUE</w:t>
+      </w:r>
+      <w:r>
+        <w:rPr>
+          <w:rStyle w:val="NormalTok"/>
+        </w:rPr>
+        <w:t xml:space="preserve">)</w:t>
       </w:r>
     </w:p>
     <w:p>

</xml_diff>

<commit_message>
fix 1st task from week 1
</commit_message>
<xml_diff>
--- a/week2Tasks.docx
+++ b/week2Tasks.docx
@@ -134,10 +134,85 @@
         <w:br/>
       </w:r>
       <w:r>
+        <w:br/>
+      </w:r>
+      <w:r>
         <w:rPr>
           <w:rStyle w:val="CommentTok"/>
         </w:rPr>
-        <w:t xml:space="preserve">#вероятноста случайно избран човек да е редовен пушач</w:t>
+        <w:t xml:space="preserve">#а) - вероятноста случайно избран човек да е редовен пушач:</w:t>
+      </w:r>
+      <w:r>
+        <w:br/>
+      </w:r>
+      <w:r>
+        <w:br/>
+      </w:r>
+      <w:r>
+        <w:rPr>
+          <w:rStyle w:val="CommentTok"/>
+        </w:rPr>
+        <w:t xml:space="preserve">#броя на хората за които Smoke != N/A</w:t>
+      </w:r>
+      <w:r>
+        <w:br/>
+      </w:r>
+      <w:r>
+        <w:rPr>
+          <w:rStyle w:val="NormalTok"/>
+        </w:rPr>
+        <w:t xml:space="preserve">n_people =</w:t>
+      </w:r>
+      <w:r>
+        <w:rPr>
+          <w:rStyle w:val="StringTok"/>
+        </w:rPr>
+        <w:t xml:space="preserve"> </w:t>
+      </w:r>
+      <w:r>
+        <w:rPr>
+          <w:rStyle w:val="KeywordTok"/>
+        </w:rPr>
+        <w:t xml:space="preserve">nrow</w:t>
+      </w:r>
+      <w:r>
+        <w:rPr>
+          <w:rStyle w:val="NormalTok"/>
+        </w:rPr>
+        <w:t xml:space="preserve">(survey[</w:t>
+      </w:r>
+      <w:r>
+        <w:rPr>
+          <w:rStyle w:val="OperatorTok"/>
+        </w:rPr>
+        <w:t xml:space="preserve">!</w:t>
+      </w:r>
+      <w:r>
+        <w:rPr>
+          <w:rStyle w:val="KeywordTok"/>
+        </w:rPr>
+        <w:t xml:space="preserve">is.na</w:t>
+      </w:r>
+      <w:r>
+        <w:rPr>
+          <w:rStyle w:val="NormalTok"/>
+        </w:rPr>
+        <w:t xml:space="preserve">(survey</w:t>
+      </w:r>
+      <w:r>
+        <w:rPr>
+          <w:rStyle w:val="OperatorTok"/>
+        </w:rPr>
+        <w:t xml:space="preserve">$</w:t>
+      </w:r>
+      <w:r>
+        <w:rPr>
+          <w:rStyle w:val="NormalTok"/>
+        </w:rPr>
+        <w:t xml:space="preserve">Smoke),])</w:t>
+      </w:r>
+      <w:r>
+        <w:br/>
       </w:r>
       <w:r>
         <w:br/>
@@ -216,15 +291,9 @@
       </w:r>
       <w:r>
         <w:rPr>
-          <w:rStyle w:val="KeywordTok"/>
-        </w:rPr>
-        <w:t xml:space="preserve">nrow</w:t>
-      </w:r>
-      <w:r>
-        <w:rPr>
-          <w:rStyle w:val="NormalTok"/>
-        </w:rPr>
-        <w:t xml:space="preserve">(survey)</w:t>
+          <w:rStyle w:val="NormalTok"/>
+        </w:rPr>
+        <w:t xml:space="preserve">n_people</w:t>
       </w:r>
     </w:p>
     <w:p>
@@ -235,7 +304,7 @@
         <w:rPr>
           <w:rStyle w:val="VerbatimChar"/>
         </w:rPr>
-        <w:t xml:space="preserve">## [1] 0.07172996</w:t>
+        <w:t xml:space="preserve">## [1] 0.0720339</w:t>
       </w:r>
     </w:p>
     <w:p>
@@ -244,6 +313,121 @@
       </w:pPr>
       <w:r>
         <w:rPr>
+          <w:rStyle w:val="CommentTok"/>
+        </w:rPr>
+        <w:t xml:space="preserve">#втори начин:</w:t>
+      </w:r>
+      <w:r>
+        <w:br/>
+      </w:r>
+      <w:r>
+        <w:rPr>
+          <w:rStyle w:val="NormalTok"/>
+        </w:rPr>
+        <w:t xml:space="preserve">table =</w:t>
+      </w:r>
+      <w:r>
+        <w:rPr>
+          <w:rStyle w:val="StringTok"/>
+        </w:rPr>
+        <w:t xml:space="preserve"> </w:t>
+      </w:r>
+      <w:r>
+        <w:rPr>
+          <w:rStyle w:val="KeywordTok"/>
+        </w:rPr>
+        <w:t xml:space="preserve">prop.table</w:t>
+      </w:r>
+      <w:r>
+        <w:rPr>
+          <w:rStyle w:val="NormalTok"/>
+        </w:rPr>
+        <w:t xml:space="preserve">(</w:t>
+      </w:r>
+      <w:r>
+        <w:rPr>
+          <w:rStyle w:val="KeywordTok"/>
+        </w:rPr>
+        <w:t xml:space="preserve">table</w:t>
+      </w:r>
+      <w:r>
+        <w:rPr>
+          <w:rStyle w:val="NormalTok"/>
+        </w:rPr>
+        <w:t xml:space="preserve">(survey</w:t>
+      </w:r>
+      <w:r>
+        <w:rPr>
+          <w:rStyle w:val="OperatorTok"/>
+        </w:rPr>
+        <w:t xml:space="preserve">$</w:t>
+      </w:r>
+      <w:r>
+        <w:rPr>
+          <w:rStyle w:val="NormalTok"/>
+        </w:rPr>
+        <w:t xml:space="preserve">Smoke),)</w:t>
+      </w:r>
+      <w:r>
+        <w:br/>
+      </w:r>
+      <w:r>
+        <w:rPr>
+          <w:rStyle w:val="NormalTok"/>
+        </w:rPr>
+        <w:t xml:space="preserve">table[</w:t>
+      </w:r>
+      <w:r>
+        <w:rPr>
+          <w:rStyle w:val="StringTok"/>
+        </w:rPr>
+        <w:t xml:space="preserve">'Regul'</w:t>
+      </w:r>
+      <w:r>
+        <w:rPr>
+          <w:rStyle w:val="NormalTok"/>
+        </w:rPr>
+        <w:t xml:space="preserve">]</w:t>
+      </w:r>
+    </w:p>
+    <w:p>
+      <w:pPr>
+        <w:pStyle w:val="SourceCode"/>
+      </w:pPr>
+      <w:r>
+        <w:rPr>
+          <w:rStyle w:val="VerbatimChar"/>
+        </w:rPr>
+        <w:t xml:space="preserve">##     Regul </w:t>
+      </w:r>
+      <w:r>
+        <w:br/>
+      </w:r>
+      <w:r>
+        <w:rPr>
+          <w:rStyle w:val="VerbatimChar"/>
+        </w:rPr>
+        <w:t xml:space="preserve">## 0.0720339</w:t>
+      </w:r>
+    </w:p>
+    <w:p>
+      <w:pPr>
+        <w:pStyle w:val="SourceCode"/>
+      </w:pPr>
+      <w:r>
+        <w:rPr>
+          <w:rStyle w:val="CommentTok"/>
+        </w:rPr>
+        <w:t xml:space="preserve">#б) - вероятността случайно избран човек да е мъж и редовен пушач</w:t>
+      </w:r>
+      <w:r>
+        <w:br/>
+      </w:r>
+      <w:r>
+        <w:br/>
+      </w:r>
+      <w:r>
+        <w:rPr>
           <w:rStyle w:val="NormalTok"/>
         </w:rPr>
         <w:t xml:space="preserve">maleSmokers =</w:t>
@@ -376,9 +560,380 @@
       </w:r>
       <w:r>
         <w:rPr>
+          <w:rStyle w:val="NormalTok"/>
+        </w:rPr>
+        <w:t xml:space="preserve">maleSmokers</w:t>
+      </w:r>
+      <w:r>
+        <w:rPr>
+          <w:rStyle w:val="OperatorTok"/>
+        </w:rPr>
+        <w:t xml:space="preserve">/</w:t>
+      </w:r>
+      <w:r>
+        <w:rPr>
+          <w:rStyle w:val="NormalTok"/>
+        </w:rPr>
+        <w:t xml:space="preserve">(</w:t>
+      </w:r>
+      <w:r>
+        <w:rPr>
+          <w:rStyle w:val="KeywordTok"/>
+        </w:rPr>
+        <w:t xml:space="preserve">sum</w:t>
+      </w:r>
+      <w:r>
+        <w:rPr>
+          <w:rStyle w:val="NormalTok"/>
+        </w:rPr>
+        <w:t xml:space="preserve">(</w:t>
+      </w:r>
+      <w:r>
+        <w:rPr>
+          <w:rStyle w:val="OperatorTok"/>
+        </w:rPr>
+        <w:t xml:space="preserve">!</w:t>
+      </w:r>
+      <w:r>
+        <w:rPr>
+          <w:rStyle w:val="KeywordTok"/>
+        </w:rPr>
+        <w:t xml:space="preserve">is.na</w:t>
+      </w:r>
+      <w:r>
+        <w:rPr>
+          <w:rStyle w:val="NormalTok"/>
+        </w:rPr>
+        <w:t xml:space="preserve">(survey</w:t>
+      </w:r>
+      <w:r>
+        <w:rPr>
+          <w:rStyle w:val="OperatorTok"/>
+        </w:rPr>
+        <w:t xml:space="preserve">$</w:t>
+      </w:r>
+      <w:r>
+        <w:rPr>
+          <w:rStyle w:val="NormalTok"/>
+        </w:rPr>
+        <w:t xml:space="preserve">Sex) </w:t>
+      </w:r>
+      <w:r>
+        <w:rPr>
+          <w:rStyle w:val="OperatorTok"/>
+        </w:rPr>
+        <w:t xml:space="preserve">&amp;</w:t>
+      </w:r>
+      <w:r>
+        <w:rPr>
+          <w:rStyle w:val="StringTok"/>
+        </w:rPr>
+        <w:t xml:space="preserve"> </w:t>
+      </w:r>
+      <w:r>
+        <w:rPr>
+          <w:rStyle w:val="OperatorTok"/>
+        </w:rPr>
+        <w:t xml:space="preserve">!</w:t>
+      </w:r>
+      <w:r>
+        <w:rPr>
+          <w:rStyle w:val="KeywordTok"/>
+        </w:rPr>
+        <w:t xml:space="preserve">is.na</w:t>
+      </w:r>
+      <w:r>
+        <w:rPr>
+          <w:rStyle w:val="NormalTok"/>
+        </w:rPr>
+        <w:t xml:space="preserve">(survey</w:t>
+      </w:r>
+      <w:r>
+        <w:rPr>
+          <w:rStyle w:val="OperatorTok"/>
+        </w:rPr>
+        <w:t xml:space="preserve">$</w:t>
+      </w:r>
+      <w:r>
+        <w:rPr>
+          <w:rStyle w:val="NormalTok"/>
+        </w:rPr>
+        <w:t xml:space="preserve">Smoke)))</w:t>
+      </w:r>
+    </w:p>
+    <w:p>
+      <w:pPr>
+        <w:pStyle w:val="SourceCode"/>
+      </w:pPr>
+      <w:r>
+        <w:rPr>
+          <w:rStyle w:val="VerbatimChar"/>
+        </w:rPr>
+        <w:t xml:space="preserve">## [1] 0.05106383</w:t>
+      </w:r>
+    </w:p>
+    <w:p>
+      <w:pPr>
+        <w:pStyle w:val="SourceCode"/>
+      </w:pPr>
+      <w:r>
+        <w:rPr>
           <w:rStyle w:val="CommentTok"/>
         </w:rPr>
-        <w:t xml:space="preserve">#вероятността случайно избран човек да е мъж и редовен пушач</w:t>
+        <w:t xml:space="preserve">#втори начин</w:t>
+      </w:r>
+      <w:r>
+        <w:br/>
+      </w:r>
+      <w:r>
+        <w:rPr>
+          <w:rStyle w:val="NormalTok"/>
+        </w:rPr>
+        <w:t xml:space="preserve">table =</w:t>
+      </w:r>
+      <w:r>
+        <w:rPr>
+          <w:rStyle w:val="StringTok"/>
+        </w:rPr>
+        <w:t xml:space="preserve"> </w:t>
+      </w:r>
+      <w:r>
+        <w:rPr>
+          <w:rStyle w:val="KeywordTok"/>
+        </w:rPr>
+        <w:t xml:space="preserve">prop.table</w:t>
+      </w:r>
+      <w:r>
+        <w:rPr>
+          <w:rStyle w:val="NormalTok"/>
+        </w:rPr>
+        <w:t xml:space="preserve">(</w:t>
+      </w:r>
+      <w:r>
+        <w:rPr>
+          <w:rStyle w:val="KeywordTok"/>
+        </w:rPr>
+        <w:t xml:space="preserve">table</w:t>
+      </w:r>
+      <w:r>
+        <w:rPr>
+          <w:rStyle w:val="NormalTok"/>
+        </w:rPr>
+        <w:t xml:space="preserve">(survey</w:t>
+      </w:r>
+      <w:r>
+        <w:rPr>
+          <w:rStyle w:val="OperatorTok"/>
+        </w:rPr>
+        <w:t xml:space="preserve">$</w:t>
+      </w:r>
+      <w:r>
+        <w:rPr>
+          <w:rStyle w:val="NormalTok"/>
+        </w:rPr>
+        <w:t xml:space="preserve">Sex,survey</w:t>
+      </w:r>
+      <w:r>
+        <w:rPr>
+          <w:rStyle w:val="OperatorTok"/>
+        </w:rPr>
+        <w:t xml:space="preserve">$</w:t>
+      </w:r>
+      <w:r>
+        <w:rPr>
+          <w:rStyle w:val="NormalTok"/>
+        </w:rPr>
+        <w:t xml:space="preserve">Smoke),)</w:t>
+      </w:r>
+      <w:r>
+        <w:br/>
+      </w:r>
+      <w:r>
+        <w:rPr>
+          <w:rStyle w:val="NormalTok"/>
+        </w:rPr>
+        <w:t xml:space="preserve">table[</w:t>
+      </w:r>
+      <w:r>
+        <w:rPr>
+          <w:rStyle w:val="StringTok"/>
+        </w:rPr>
+        <w:t xml:space="preserve">'Male'</w:t>
+      </w:r>
+      <w:r>
+        <w:rPr>
+          <w:rStyle w:val="NormalTok"/>
+        </w:rPr>
+        <w:t xml:space="preserve">, </w:t>
+      </w:r>
+      <w:r>
+        <w:rPr>
+          <w:rStyle w:val="StringTok"/>
+        </w:rPr>
+        <w:t xml:space="preserve">'Regul'</w:t>
+      </w:r>
+      <w:r>
+        <w:rPr>
+          <w:rStyle w:val="NormalTok"/>
+        </w:rPr>
+        <w:t xml:space="preserve">]</w:t>
+      </w:r>
+    </w:p>
+    <w:p>
+      <w:pPr>
+        <w:pStyle w:val="SourceCode"/>
+      </w:pPr>
+      <w:r>
+        <w:rPr>
+          <w:rStyle w:val="VerbatimChar"/>
+        </w:rPr>
+        <w:t xml:space="preserve">## [1] 0.05106383</w:t>
+      </w:r>
+    </w:p>
+    <w:p>
+      <w:pPr>
+        <w:pStyle w:val="SourceCode"/>
+      </w:pPr>
+      <w:r>
+        <w:rPr>
+          <w:rStyle w:val="CommentTok"/>
+        </w:rPr>
+        <w:t xml:space="preserve">#в) - вероятността случайно избран мъж да е редовен пушач</w:t>
+      </w:r>
+      <w:r>
+        <w:br/>
+      </w:r>
+      <w:r>
+        <w:br/>
+      </w:r>
+      <w:r>
+        <w:rPr>
+          <w:rStyle w:val="CommentTok"/>
+        </w:rPr>
+        <w:t xml:space="preserve">#броят на всички мъже </w:t>
+      </w:r>
+      <w:r>
+        <w:br/>
+      </w:r>
+      <w:r>
+        <w:rPr>
+          <w:rStyle w:val="NormalTok"/>
+        </w:rPr>
+        <w:t xml:space="preserve">maleNumber =</w:t>
+      </w:r>
+      <w:r>
+        <w:rPr>
+          <w:rStyle w:val="StringTok"/>
+        </w:rPr>
+        <w:t xml:space="preserve"> </w:t>
+      </w:r>
+      <w:r>
+        <w:rPr>
+          <w:rStyle w:val="KeywordTok"/>
+        </w:rPr>
+        <w:t xml:space="preserve">sum</w:t>
+      </w:r>
+      <w:r>
+        <w:rPr>
+          <w:rStyle w:val="NormalTok"/>
+        </w:rPr>
+        <w:t xml:space="preserve">(survey</w:t>
+      </w:r>
+      <w:r>
+        <w:rPr>
+          <w:rStyle w:val="OperatorTok"/>
+        </w:rPr>
+        <w:t xml:space="preserve">$</w:t>
+      </w:r>
+      <w:r>
+        <w:rPr>
+          <w:rStyle w:val="NormalTok"/>
+        </w:rPr>
+        <w:t xml:space="preserve">Sex </w:t>
+      </w:r>
+      <w:r>
+        <w:rPr>
+          <w:rStyle w:val="OperatorTok"/>
+        </w:rPr>
+        <w:t xml:space="preserve">==</w:t>
+      </w:r>
+      <w:r>
+        <w:rPr>
+          <w:rStyle w:val="StringTok"/>
+        </w:rPr>
+        <w:t xml:space="preserve"> 'Male'</w:t>
+      </w:r>
+      <w:r>
+        <w:rPr>
+          <w:rStyle w:val="NormalTok"/>
+        </w:rPr>
+        <w:t xml:space="preserve"> </w:t>
+      </w:r>
+      <w:r>
+        <w:rPr>
+          <w:rStyle w:val="OperatorTok"/>
+        </w:rPr>
+        <w:t xml:space="preserve">&amp;</w:t>
+      </w:r>
+      <w:r>
+        <w:rPr>
+          <w:rStyle w:val="StringTok"/>
+        </w:rPr>
+        <w:t xml:space="preserve"> </w:t>
+      </w:r>
+      <w:r>
+        <w:rPr>
+          <w:rStyle w:val="OperatorTok"/>
+        </w:rPr>
+        <w:t xml:space="preserve">!</w:t>
+      </w:r>
+      <w:r>
+        <w:rPr>
+          <w:rStyle w:val="KeywordTok"/>
+        </w:rPr>
+        <w:t xml:space="preserve">is.na</w:t>
+      </w:r>
+      <w:r>
+        <w:rPr>
+          <w:rStyle w:val="NormalTok"/>
+        </w:rPr>
+        <w:t xml:space="preserve">(survey</w:t>
+      </w:r>
+      <w:r>
+        <w:rPr>
+          <w:rStyle w:val="OperatorTok"/>
+        </w:rPr>
+        <w:t xml:space="preserve">$</w:t>
+      </w:r>
+      <w:r>
+        <w:rPr>
+          <w:rStyle w:val="NormalTok"/>
+        </w:rPr>
+        <w:t xml:space="preserve">Smoke), </w:t>
+      </w:r>
+      <w:r>
+        <w:rPr>
+          <w:rStyle w:val="DataTypeTok"/>
+        </w:rPr>
+        <w:t xml:space="preserve">na.rm =</w:t>
+      </w:r>
+      <w:r>
+        <w:rPr>
+          <w:rStyle w:val="NormalTok"/>
+        </w:rPr>
+        <w:t xml:space="preserve"> </w:t>
+      </w:r>
+      <w:r>
+        <w:rPr>
+          <w:rStyle w:val="OtherTok"/>
+        </w:rPr>
+        <w:t xml:space="preserve">TRUE</w:t>
+      </w:r>
+      <w:r>
+        <w:rPr>
+          <w:rStyle w:val="NormalTok"/>
+        </w:rPr>
+        <w:t xml:space="preserve">)</w:t>
       </w:r>
       <w:r>
         <w:br/>
@@ -397,15 +952,9 @@
       </w:r>
       <w:r>
         <w:rPr>
-          <w:rStyle w:val="KeywordTok"/>
-        </w:rPr>
-        <w:t xml:space="preserve">nrow</w:t>
-      </w:r>
-      <w:r>
-        <w:rPr>
-          <w:rStyle w:val="NormalTok"/>
-        </w:rPr>
-        <w:t xml:space="preserve">(survey)</w:t>
+          <w:rStyle w:val="NormalTok"/>
+        </w:rPr>
+        <w:t xml:space="preserve">maleNumber</w:t>
       </w:r>
     </w:p>
     <w:p>
@@ -416,7 +965,7 @@
         <w:rPr>
           <w:rStyle w:val="VerbatimChar"/>
         </w:rPr>
-        <w:t xml:space="preserve">## [1] 0.05063291</w:t>
+        <w:t xml:space="preserve">## [1] 0.1025641</w:t>
       </w:r>
     </w:p>
     <w:p>
@@ -427,16 +976,158 @@
         <w:rPr>
           <w:rStyle w:val="CommentTok"/>
         </w:rPr>
-        <w:t xml:space="preserve">#броят на всички мъже</w:t>
-      </w:r>
-      <w:r>
-        <w:br/>
-      </w:r>
-      <w:r>
-        <w:rPr>
-          <w:rStyle w:val="NormalTok"/>
-        </w:rPr>
-        <w:t xml:space="preserve">maleNumber =</w:t>
+        <w:t xml:space="preserve">#втори начин</w:t>
+      </w:r>
+      <w:r>
+        <w:br/>
+      </w:r>
+      <w:r>
+        <w:rPr>
+          <w:rStyle w:val="NormalTok"/>
+        </w:rPr>
+        <w:t xml:space="preserve">table =</w:t>
+      </w:r>
+      <w:r>
+        <w:rPr>
+          <w:rStyle w:val="StringTok"/>
+        </w:rPr>
+        <w:t xml:space="preserve"> </w:t>
+      </w:r>
+      <w:r>
+        <w:rPr>
+          <w:rStyle w:val="KeywordTok"/>
+        </w:rPr>
+        <w:t xml:space="preserve">prop.table</w:t>
+      </w:r>
+      <w:r>
+        <w:rPr>
+          <w:rStyle w:val="NormalTok"/>
+        </w:rPr>
+        <w:t xml:space="preserve">(</w:t>
+      </w:r>
+      <w:r>
+        <w:rPr>
+          <w:rStyle w:val="KeywordTok"/>
+        </w:rPr>
+        <w:t xml:space="preserve">table</w:t>
+      </w:r>
+      <w:r>
+        <w:rPr>
+          <w:rStyle w:val="NormalTok"/>
+        </w:rPr>
+        <w:t xml:space="preserve">(survey</w:t>
+      </w:r>
+      <w:r>
+        <w:rPr>
+          <w:rStyle w:val="OperatorTok"/>
+        </w:rPr>
+        <w:t xml:space="preserve">$</w:t>
+      </w:r>
+      <w:r>
+        <w:rPr>
+          <w:rStyle w:val="NormalTok"/>
+        </w:rPr>
+        <w:t xml:space="preserve">Sex,survey</w:t>
+      </w:r>
+      <w:r>
+        <w:rPr>
+          <w:rStyle w:val="OperatorTok"/>
+        </w:rPr>
+        <w:t xml:space="preserve">$</w:t>
+      </w:r>
+      <w:r>
+        <w:rPr>
+          <w:rStyle w:val="NormalTok"/>
+        </w:rPr>
+        <w:t xml:space="preserve">Smoke), </w:t>
+      </w:r>
+      <w:r>
+        <w:rPr>
+          <w:rStyle w:val="DecValTok"/>
+        </w:rPr>
+        <w:t xml:space="preserve">1</w:t>
+      </w:r>
+      <w:r>
+        <w:rPr>
+          <w:rStyle w:val="NormalTok"/>
+        </w:rPr>
+        <w:t xml:space="preserve">)</w:t>
+      </w:r>
+      <w:r>
+        <w:br/>
+      </w:r>
+      <w:r>
+        <w:rPr>
+          <w:rStyle w:val="NormalTok"/>
+        </w:rPr>
+        <w:t xml:space="preserve">table[</w:t>
+      </w:r>
+      <w:r>
+        <w:rPr>
+          <w:rStyle w:val="StringTok"/>
+        </w:rPr>
+        <w:t xml:space="preserve">'Male'</w:t>
+      </w:r>
+      <w:r>
+        <w:rPr>
+          <w:rStyle w:val="NormalTok"/>
+        </w:rPr>
+        <w:t xml:space="preserve">, </w:t>
+      </w:r>
+      <w:r>
+        <w:rPr>
+          <w:rStyle w:val="StringTok"/>
+        </w:rPr>
+        <w:t xml:space="preserve">'Regul'</w:t>
+      </w:r>
+      <w:r>
+        <w:rPr>
+          <w:rStyle w:val="NormalTok"/>
+        </w:rPr>
+        <w:t xml:space="preserve">]</w:t>
+      </w:r>
+    </w:p>
+    <w:p>
+      <w:pPr>
+        <w:pStyle w:val="SourceCode"/>
+      </w:pPr>
+      <w:r>
+        <w:rPr>
+          <w:rStyle w:val="VerbatimChar"/>
+        </w:rPr>
+        <w:t xml:space="preserve">## [1] 0.1025641</w:t>
+      </w:r>
+    </w:p>
+    <w:p>
+      <w:pPr>
+        <w:pStyle w:val="SourceCode"/>
+      </w:pPr>
+      <w:r>
+        <w:rPr>
+          <w:rStyle w:val="CommentTok"/>
+        </w:rPr>
+        <w:t xml:space="preserve">#г) - вероятноста случайно избран редовен пушач да е мъж</w:t>
+      </w:r>
+      <w:r>
+        <w:br/>
+      </w:r>
+      <w:r>
+        <w:br/>
+      </w:r>
+      <w:r>
+        <w:rPr>
+          <w:rStyle w:val="CommentTok"/>
+        </w:rPr>
+        <w:t xml:space="preserve">#броят на всички редовни пушачи</w:t>
+      </w:r>
+      <w:r>
+        <w:br/>
+      </w:r>
+      <w:r>
+        <w:rPr>
+          <w:rStyle w:val="NormalTok"/>
+        </w:rPr>
+        <w:t xml:space="preserve">regulCount =</w:t>
       </w:r>
       <w:r>
         <w:rPr>
@@ -466,7 +1157,7 @@
         <w:rPr>
           <w:rStyle w:val="NormalTok"/>
         </w:rPr>
-        <w:t xml:space="preserve">Sex </w:t>
+        <w:t xml:space="preserve">Smoke </w:t>
       </w:r>
       <w:r>
         <w:rPr>
@@ -478,7 +1169,7 @@
         <w:rPr>
           <w:rStyle w:val="StringTok"/>
         </w:rPr>
-        <w:t xml:space="preserve"> 'Male'</w:t>
+        <w:t xml:space="preserve"> 'Regul'</w:t>
       </w:r>
       <w:r>
         <w:rPr>
@@ -514,555 +1205,44 @@
         <w:br/>
       </w:r>
       <w:r>
-        <w:br/>
-      </w:r>
+        <w:rPr>
+          <w:rStyle w:val="NormalTok"/>
+        </w:rPr>
+        <w:t xml:space="preserve">maleSmokers</w:t>
+      </w:r>
+      <w:r>
+        <w:rPr>
+          <w:rStyle w:val="OperatorTok"/>
+        </w:rPr>
+        <w:t xml:space="preserve">/</w:t>
+      </w:r>
+      <w:r>
+        <w:rPr>
+          <w:rStyle w:val="NormalTok"/>
+        </w:rPr>
+        <w:t xml:space="preserve">regulCount</w:t>
+      </w:r>
+    </w:p>
+    <w:p>
+      <w:pPr>
+        <w:pStyle w:val="SourceCode"/>
+      </w:pPr>
+      <w:r>
+        <w:rPr>
+          <w:rStyle w:val="VerbatimChar"/>
+        </w:rPr>
+        <w:t xml:space="preserve">## [1] 0.7058824</w:t>
+      </w:r>
+    </w:p>
+    <w:p>
+      <w:pPr>
+        <w:pStyle w:val="SourceCode"/>
+      </w:pPr>
       <w:r>
         <w:rPr>
           <w:rStyle w:val="CommentTok"/>
         </w:rPr>
-        <w:t xml:space="preserve">#вероятността случайно избран мъж да е редовен пушач</w:t>
-      </w:r>
-      <w:r>
-        <w:br/>
-      </w:r>
-      <w:r>
-        <w:rPr>
-          <w:rStyle w:val="NormalTok"/>
-        </w:rPr>
-        <w:t xml:space="preserve">maleSmokers</w:t>
-      </w:r>
-      <w:r>
-        <w:rPr>
-          <w:rStyle w:val="OperatorTok"/>
-        </w:rPr>
-        <w:t xml:space="preserve">/</w:t>
-      </w:r>
-      <w:r>
-        <w:rPr>
-          <w:rStyle w:val="NormalTok"/>
-        </w:rPr>
-        <w:t xml:space="preserve">maleNumber</w:t>
-      </w:r>
-    </w:p>
-    <w:p>
-      <w:pPr>
-        <w:pStyle w:val="SourceCode"/>
-      </w:pPr>
-      <w:r>
-        <w:rPr>
-          <w:rStyle w:val="VerbatimChar"/>
-        </w:rPr>
-        <w:t xml:space="preserve">## [1] 0.1016949</w:t>
-      </w:r>
-    </w:p>
-    <w:p>
-      <w:pPr>
-        <w:pStyle w:val="SourceCode"/>
-      </w:pPr>
-      <w:r>
-        <w:rPr>
-          <w:rStyle w:val="CommentTok"/>
-        </w:rPr>
-        <w:t xml:space="preserve">#броят на всички редовни пушачи</w:t>
-      </w:r>
-      <w:r>
-        <w:br/>
-      </w:r>
-      <w:r>
-        <w:rPr>
-          <w:rStyle w:val="NormalTok"/>
-        </w:rPr>
-        <w:t xml:space="preserve">regulCount =</w:t>
-      </w:r>
-      <w:r>
-        <w:rPr>
-          <w:rStyle w:val="StringTok"/>
-        </w:rPr>
-        <w:t xml:space="preserve"> </w:t>
-      </w:r>
-      <w:r>
-        <w:rPr>
-          <w:rStyle w:val="KeywordTok"/>
-        </w:rPr>
-        <w:t xml:space="preserve">sum</w:t>
-      </w:r>
-      <w:r>
-        <w:rPr>
-          <w:rStyle w:val="NormalTok"/>
-        </w:rPr>
-        <w:t xml:space="preserve">(survey</w:t>
-      </w:r>
-      <w:r>
-        <w:rPr>
-          <w:rStyle w:val="OperatorTok"/>
-        </w:rPr>
-        <w:t xml:space="preserve">$</w:t>
-      </w:r>
-      <w:r>
-        <w:rPr>
-          <w:rStyle w:val="NormalTok"/>
-        </w:rPr>
-        <w:t xml:space="preserve">Smoke </w:t>
-      </w:r>
-      <w:r>
-        <w:rPr>
-          <w:rStyle w:val="OperatorTok"/>
-        </w:rPr>
-        <w:t xml:space="preserve">==</w:t>
-      </w:r>
-      <w:r>
-        <w:rPr>
-          <w:rStyle w:val="StringTok"/>
-        </w:rPr>
-        <w:t xml:space="preserve"> 'Regul'</w:t>
-      </w:r>
-      <w:r>
-        <w:rPr>
-          <w:rStyle w:val="NormalTok"/>
-        </w:rPr>
-        <w:t xml:space="preserve">, </w:t>
-      </w:r>
-      <w:r>
-        <w:rPr>
-          <w:rStyle w:val="DataTypeTok"/>
-        </w:rPr>
-        <w:t xml:space="preserve">na.rm =</w:t>
-      </w:r>
-      <w:r>
-        <w:rPr>
-          <w:rStyle w:val="NormalTok"/>
-        </w:rPr>
-        <w:t xml:space="preserve"> </w:t>
-      </w:r>
-      <w:r>
-        <w:rPr>
-          <w:rStyle w:val="OtherTok"/>
-        </w:rPr>
-        <w:t xml:space="preserve">TRUE</w:t>
-      </w:r>
-      <w:r>
-        <w:rPr>
-          <w:rStyle w:val="NormalTok"/>
-        </w:rPr>
-        <w:t xml:space="preserve">)</w:t>
-      </w:r>
-      <w:r>
-        <w:br/>
-      </w:r>
-      <w:r>
-        <w:br/>
-      </w:r>
-      <w:r>
-        <w:rPr>
-          <w:rStyle w:val="CommentTok"/>
-        </w:rPr>
-        <w:t xml:space="preserve">#вероятноста случайно избран редовен пушач да е мъж</w:t>
-      </w:r>
-      <w:r>
-        <w:br/>
-      </w:r>
-      <w:r>
-        <w:rPr>
-          <w:rStyle w:val="NormalTok"/>
-        </w:rPr>
-        <w:t xml:space="preserve">maleSmokers</w:t>
-      </w:r>
-      <w:r>
-        <w:rPr>
-          <w:rStyle w:val="OperatorTok"/>
-        </w:rPr>
-        <w:t xml:space="preserve">/</w:t>
-      </w:r>
-      <w:r>
-        <w:rPr>
-          <w:rStyle w:val="NormalTok"/>
-        </w:rPr>
-        <w:t xml:space="preserve">regulCount</w:t>
-      </w:r>
-    </w:p>
-    <w:p>
-      <w:pPr>
-        <w:pStyle w:val="SourceCode"/>
-      </w:pPr>
-      <w:r>
-        <w:rPr>
-          <w:rStyle w:val="VerbatimChar"/>
-        </w:rPr>
-        <w:t xml:space="preserve">## [1] 0.7058824</w:t>
-      </w:r>
-    </w:p>
-    <w:p>
-      <w:pPr>
-        <w:pStyle w:val="SourceCode"/>
-      </w:pPr>
-      <w:r>
-        <w:rPr>
-          <w:rStyle w:val="CommentTok"/>
-        </w:rPr>
-        <w:t xml:space="preserve">#втори начин със позлване на prop.table()</w:t>
-      </w:r>
-      <w:r>
-        <w:br/>
-      </w:r>
-      <w:r>
-        <w:br/>
-      </w:r>
-      <w:r>
-        <w:rPr>
-          <w:rStyle w:val="CommentTok"/>
-        </w:rPr>
-        <w:t xml:space="preserve">#вероятността случайно избран човек да е редовен пушач</w:t>
-      </w:r>
-      <w:r>
-        <w:br/>
-      </w:r>
-      <w:r>
-        <w:rPr>
-          <w:rStyle w:val="NormalTok"/>
-        </w:rPr>
-        <w:t xml:space="preserve">table =</w:t>
-      </w:r>
-      <w:r>
-        <w:rPr>
-          <w:rStyle w:val="StringTok"/>
-        </w:rPr>
-        <w:t xml:space="preserve"> </w:t>
-      </w:r>
-      <w:r>
-        <w:rPr>
-          <w:rStyle w:val="KeywordTok"/>
-        </w:rPr>
-        <w:t xml:space="preserve">prop.table</w:t>
-      </w:r>
-      <w:r>
-        <w:rPr>
-          <w:rStyle w:val="NormalTok"/>
-        </w:rPr>
-        <w:t xml:space="preserve">(</w:t>
-      </w:r>
-      <w:r>
-        <w:rPr>
-          <w:rStyle w:val="KeywordTok"/>
-        </w:rPr>
-        <w:t xml:space="preserve">table</w:t>
-      </w:r>
-      <w:r>
-        <w:rPr>
-          <w:rStyle w:val="NormalTok"/>
-        </w:rPr>
-        <w:t xml:space="preserve">(survey</w:t>
-      </w:r>
-      <w:r>
-        <w:rPr>
-          <w:rStyle w:val="OperatorTok"/>
-        </w:rPr>
-        <w:t xml:space="preserve">$</w:t>
-      </w:r>
-      <w:r>
-        <w:rPr>
-          <w:rStyle w:val="NormalTok"/>
-        </w:rPr>
-        <w:t xml:space="preserve">Smoke),)</w:t>
-      </w:r>
-      <w:r>
-        <w:br/>
-      </w:r>
-      <w:r>
-        <w:rPr>
-          <w:rStyle w:val="NormalTok"/>
-        </w:rPr>
-        <w:t xml:space="preserve">table[</w:t>
-      </w:r>
-      <w:r>
-        <w:rPr>
-          <w:rStyle w:val="StringTok"/>
-        </w:rPr>
-        <w:t xml:space="preserve">'Regul'</w:t>
-      </w:r>
-      <w:r>
-        <w:rPr>
-          <w:rStyle w:val="NormalTok"/>
-        </w:rPr>
-        <w:t xml:space="preserve">]</w:t>
-      </w:r>
-    </w:p>
-    <w:p>
-      <w:pPr>
-        <w:pStyle w:val="SourceCode"/>
-      </w:pPr>
-      <w:r>
-        <w:rPr>
-          <w:rStyle w:val="VerbatimChar"/>
-        </w:rPr>
-        <w:t xml:space="preserve">##     Regul </w:t>
-      </w:r>
-      <w:r>
-        <w:br/>
-      </w:r>
-      <w:r>
-        <w:rPr>
-          <w:rStyle w:val="VerbatimChar"/>
-        </w:rPr>
-        <w:t xml:space="preserve">## 0.0720339</w:t>
-      </w:r>
-    </w:p>
-    <w:p>
-      <w:pPr>
-        <w:pStyle w:val="SourceCode"/>
-      </w:pPr>
-      <w:r>
-        <w:rPr>
-          <w:rStyle w:val="CommentTok"/>
-        </w:rPr>
-        <w:t xml:space="preserve">#вероятността случайно избран човек да е мъж и редовен пушач</w:t>
-      </w:r>
-      <w:r>
-        <w:br/>
-      </w:r>
-      <w:r>
-        <w:rPr>
-          <w:rStyle w:val="NormalTok"/>
-        </w:rPr>
-        <w:t xml:space="preserve">table =</w:t>
-      </w:r>
-      <w:r>
-        <w:rPr>
-          <w:rStyle w:val="StringTok"/>
-        </w:rPr>
-        <w:t xml:space="preserve"> </w:t>
-      </w:r>
-      <w:r>
-        <w:rPr>
-          <w:rStyle w:val="KeywordTok"/>
-        </w:rPr>
-        <w:t xml:space="preserve">prop.table</w:t>
-      </w:r>
-      <w:r>
-        <w:rPr>
-          <w:rStyle w:val="NormalTok"/>
-        </w:rPr>
-        <w:t xml:space="preserve">(</w:t>
-      </w:r>
-      <w:r>
-        <w:rPr>
-          <w:rStyle w:val="KeywordTok"/>
-        </w:rPr>
-        <w:t xml:space="preserve">table</w:t>
-      </w:r>
-      <w:r>
-        <w:rPr>
-          <w:rStyle w:val="NormalTok"/>
-        </w:rPr>
-        <w:t xml:space="preserve">(survey</w:t>
-      </w:r>
-      <w:r>
-        <w:rPr>
-          <w:rStyle w:val="OperatorTok"/>
-        </w:rPr>
-        <w:t xml:space="preserve">$</w:t>
-      </w:r>
-      <w:r>
-        <w:rPr>
-          <w:rStyle w:val="NormalTok"/>
-        </w:rPr>
-        <w:t xml:space="preserve">Sex,survey</w:t>
-      </w:r>
-      <w:r>
-        <w:rPr>
-          <w:rStyle w:val="OperatorTok"/>
-        </w:rPr>
-        <w:t xml:space="preserve">$</w:t>
-      </w:r>
-      <w:r>
-        <w:rPr>
-          <w:rStyle w:val="NormalTok"/>
-        </w:rPr>
-        <w:t xml:space="preserve">Smoke),)</w:t>
-      </w:r>
-      <w:r>
-        <w:br/>
-      </w:r>
-      <w:r>
-        <w:rPr>
-          <w:rStyle w:val="NormalTok"/>
-        </w:rPr>
-        <w:t xml:space="preserve">table[</w:t>
-      </w:r>
-      <w:r>
-        <w:rPr>
-          <w:rStyle w:val="StringTok"/>
-        </w:rPr>
-        <w:t xml:space="preserve">'Male'</w:t>
-      </w:r>
-      <w:r>
-        <w:rPr>
-          <w:rStyle w:val="NormalTok"/>
-        </w:rPr>
-        <w:t xml:space="preserve">, </w:t>
-      </w:r>
-      <w:r>
-        <w:rPr>
-          <w:rStyle w:val="StringTok"/>
-        </w:rPr>
-        <w:t xml:space="preserve">'Regul'</w:t>
-      </w:r>
-      <w:r>
-        <w:rPr>
-          <w:rStyle w:val="NormalTok"/>
-        </w:rPr>
-        <w:t xml:space="preserve">]</w:t>
-      </w:r>
-    </w:p>
-    <w:p>
-      <w:pPr>
-        <w:pStyle w:val="SourceCode"/>
-      </w:pPr>
-      <w:r>
-        <w:rPr>
-          <w:rStyle w:val="VerbatimChar"/>
-        </w:rPr>
-        <w:t xml:space="preserve">## [1] 0.05106383</w:t>
-      </w:r>
-    </w:p>
-    <w:p>
-      <w:pPr>
-        <w:pStyle w:val="SourceCode"/>
-      </w:pPr>
-      <w:r>
-        <w:rPr>
-          <w:rStyle w:val="CommentTok"/>
-        </w:rPr>
-        <w:t xml:space="preserve">#вероятносттa мъж да е редовен пушач</w:t>
-      </w:r>
-      <w:r>
-        <w:br/>
-      </w:r>
-      <w:r>
-        <w:rPr>
-          <w:rStyle w:val="NormalTok"/>
-        </w:rPr>
-        <w:t xml:space="preserve">table =</w:t>
-      </w:r>
-      <w:r>
-        <w:rPr>
-          <w:rStyle w:val="StringTok"/>
-        </w:rPr>
-        <w:t xml:space="preserve"> </w:t>
-      </w:r>
-      <w:r>
-        <w:rPr>
-          <w:rStyle w:val="KeywordTok"/>
-        </w:rPr>
-        <w:t xml:space="preserve">prop.table</w:t>
-      </w:r>
-      <w:r>
-        <w:rPr>
-          <w:rStyle w:val="NormalTok"/>
-        </w:rPr>
-        <w:t xml:space="preserve">(</w:t>
-      </w:r>
-      <w:r>
-        <w:rPr>
-          <w:rStyle w:val="KeywordTok"/>
-        </w:rPr>
-        <w:t xml:space="preserve">table</w:t>
-      </w:r>
-      <w:r>
-        <w:rPr>
-          <w:rStyle w:val="NormalTok"/>
-        </w:rPr>
-        <w:t xml:space="preserve">(survey</w:t>
-      </w:r>
-      <w:r>
-        <w:rPr>
-          <w:rStyle w:val="OperatorTok"/>
-        </w:rPr>
-        <w:t xml:space="preserve">$</w:t>
-      </w:r>
-      <w:r>
-        <w:rPr>
-          <w:rStyle w:val="NormalTok"/>
-        </w:rPr>
-        <w:t xml:space="preserve">Sex,survey</w:t>
-      </w:r>
-      <w:r>
-        <w:rPr>
-          <w:rStyle w:val="OperatorTok"/>
-        </w:rPr>
-        <w:t xml:space="preserve">$</w:t>
-      </w:r>
-      <w:r>
-        <w:rPr>
-          <w:rStyle w:val="NormalTok"/>
-        </w:rPr>
-        <w:t xml:space="preserve">Smoke), </w:t>
-      </w:r>
-      <w:r>
-        <w:rPr>
-          <w:rStyle w:val="DecValTok"/>
-        </w:rPr>
-        <w:t xml:space="preserve">1</w:t>
-      </w:r>
-      <w:r>
-        <w:rPr>
-          <w:rStyle w:val="NormalTok"/>
-        </w:rPr>
-        <w:t xml:space="preserve">)</w:t>
-      </w:r>
-      <w:r>
-        <w:br/>
-      </w:r>
-      <w:r>
-        <w:rPr>
-          <w:rStyle w:val="NormalTok"/>
-        </w:rPr>
-        <w:t xml:space="preserve">table[</w:t>
-      </w:r>
-      <w:r>
-        <w:rPr>
-          <w:rStyle w:val="StringTok"/>
-        </w:rPr>
-        <w:t xml:space="preserve">'Male'</w:t>
-      </w:r>
-      <w:r>
-        <w:rPr>
-          <w:rStyle w:val="NormalTok"/>
-        </w:rPr>
-        <w:t xml:space="preserve">, </w:t>
-      </w:r>
-      <w:r>
-        <w:rPr>
-          <w:rStyle w:val="StringTok"/>
-        </w:rPr>
-        <w:t xml:space="preserve">'Regul'</w:t>
-      </w:r>
-      <w:r>
-        <w:rPr>
-          <w:rStyle w:val="NormalTok"/>
-        </w:rPr>
-        <w:t xml:space="preserve">]</w:t>
-      </w:r>
-    </w:p>
-    <w:p>
-      <w:pPr>
-        <w:pStyle w:val="SourceCode"/>
-      </w:pPr>
-      <w:r>
-        <w:rPr>
-          <w:rStyle w:val="VerbatimChar"/>
-        </w:rPr>
-        <w:t xml:space="preserve">## [1] 0.1025641</w:t>
-      </w:r>
-    </w:p>
-    <w:p>
-      <w:pPr>
-        <w:pStyle w:val="SourceCode"/>
-      </w:pPr>
-      <w:r>
-        <w:rPr>
-          <w:rStyle w:val="CommentTok"/>
-        </w:rPr>
-        <w:t xml:space="preserve">#вероятността редовен пушач да е мъж:</w:t>
+        <w:t xml:space="preserve">#втори начин</w:t>
       </w:r>
       <w:r>
         <w:br/>

</xml_diff>

<commit_message>
add second way for 6th task
</commit_message>
<xml_diff>
--- a/week2Tasks.docx
+++ b/week2Tasks.docx
@@ -41,7 +41,7 @@
         <w:pStyle w:val="Date"/>
       </w:pPr>
       <w:r>
-        <w:t xml:space="preserve">10/15/2020</w:t>
+        <w:t xml:space="preserve">10/18/2020</w:t>
       </w:r>
     </w:p>
     <w:p>
@@ -1529,7 +1529,7 @@
         <w:rPr>
           <w:rStyle w:val="NormalTok"/>
         </w:rPr>
-        <w:t xml:space="preserve">Sex,survey</w:t>
+        <w:t xml:space="preserve">Smoke,survey</w:t>
       </w:r>
       <w:r>
         <w:rPr>
@@ -1541,7 +1541,7 @@
         <w:rPr>
           <w:rStyle w:val="NormalTok"/>
         </w:rPr>
-        <w:t xml:space="preserve">Smoke),)</w:t>
+        <w:t xml:space="preserve">Sex),)</w:t>
       </w:r>
       <w:r>
         <w:br/>
@@ -2337,31 +2337,7 @@
         <w:rPr>
           <w:rStyle w:val="NormalTok"/>
         </w:rPr>
-        <w:t xml:space="preserve">Height, </w:t>
-      </w:r>
-      <w:r>
-        <w:rPr>
-          <w:rStyle w:val="DataTypeTok"/>
-        </w:rPr>
-        <w:t xml:space="preserve">breaks =</w:t>
-      </w:r>
-      <w:r>
-        <w:rPr>
-          <w:rStyle w:val="NormalTok"/>
-        </w:rPr>
-        <w:t xml:space="preserve"> </w:t>
-      </w:r>
-      <w:r>
-        <w:rPr>
-          <w:rStyle w:val="DecValTok"/>
-        </w:rPr>
-        <w:t xml:space="preserve">20</w:t>
-      </w:r>
-      <w:r>
-        <w:rPr>
-          <w:rStyle w:val="NormalTok"/>
-        </w:rPr>
-        <w:t xml:space="preserve">)</w:t>
+        <w:t xml:space="preserve">Height)</w:t>
       </w:r>
     </w:p>
     <w:p>
@@ -2903,7 +2879,7 @@
         <w:rPr>
           <w:rStyle w:val="NormalTok"/>
         </w:rPr>
-        <w:t xml:space="preserve">(group3), </w:t>
+        <w:t xml:space="preserve">(group2), </w:t>
       </w:r>
       <w:r>
         <w:rPr>
@@ -3359,6 +3335,310 @@
                   </pic:nvPicPr>
                   <pic:blipFill>
                     <a:blip r:embed="rId27"/>
+                    <a:stretch>
+                      <a:fillRect/>
+                    </a:stretch>
+                  </pic:blipFill>
+                  <pic:spPr bwMode="auto">
+                    <a:xfrm>
+                      <a:off x="0" y="0"/>
+                      <a:ext cx="4620126" cy="3696101"/>
+                    </a:xfrm>
+                    <a:prstGeom prst="rect">
+                      <a:avLst/>
+                    </a:prstGeom>
+                    <a:noFill/>
+                    <a:ln w="9525">
+                      <a:noFill/>
+                      <a:headEnd/>
+                      <a:tailEnd/>
+                    </a:ln>
+                  </pic:spPr>
+                </pic:pic>
+              </a:graphicData>
+            </a:graphic>
+          </wp:inline>
+        </w:drawing>
+      </w:r>
+    </w:p>
+    <w:p>
+      <w:pPr>
+        <w:pStyle w:val="SourceCode"/>
+      </w:pPr>
+      <w:r>
+        <w:rPr>
+          <w:rStyle w:val="CommentTok"/>
+        </w:rPr>
+        <w:t xml:space="preserve">#втори начин:</w:t>
+      </w:r>
+      <w:r>
+        <w:br/>
+      </w:r>
+      <w:r>
+        <w:rPr>
+          <w:rStyle w:val="NormalTok"/>
+        </w:rPr>
+        <w:t xml:space="preserve">survey[</w:t>
+      </w:r>
+      <w:r>
+        <w:rPr>
+          <w:rStyle w:val="StringTok"/>
+        </w:rPr>
+        <w:t xml:space="preserve">'gr'</w:t>
+      </w:r>
+      <w:r>
+        <w:rPr>
+          <w:rStyle w:val="NormalTok"/>
+        </w:rPr>
+        <w:t xml:space="preserve">] =</w:t>
+      </w:r>
+      <w:r>
+        <w:rPr>
+          <w:rStyle w:val="StringTok"/>
+        </w:rPr>
+        <w:t xml:space="preserve"> </w:t>
+      </w:r>
+      <w:r>
+        <w:rPr>
+          <w:rStyle w:val="KeywordTok"/>
+        </w:rPr>
+        <w:t xml:space="preserve">findInterval</w:t>
+      </w:r>
+      <w:r>
+        <w:rPr>
+          <w:rStyle w:val="NormalTok"/>
+        </w:rPr>
+        <w:t xml:space="preserve">(survey</w:t>
+      </w:r>
+      <w:r>
+        <w:rPr>
+          <w:rStyle w:val="OperatorTok"/>
+        </w:rPr>
+        <w:t xml:space="preserve">$</w:t>
+      </w:r>
+      <w:r>
+        <w:rPr>
+          <w:rStyle w:val="NormalTok"/>
+        </w:rPr>
+        <w:t xml:space="preserve">Age, </w:t>
+      </w:r>
+      <w:r>
+        <w:rPr>
+          <w:rStyle w:val="KeywordTok"/>
+        </w:rPr>
+        <w:t xml:space="preserve">c</w:t>
+      </w:r>
+      <w:r>
+        <w:rPr>
+          <w:rStyle w:val="NormalTok"/>
+        </w:rPr>
+        <w:t xml:space="preserve">(</w:t>
+      </w:r>
+      <w:r>
+        <w:rPr>
+          <w:rStyle w:val="DecValTok"/>
+        </w:rPr>
+        <w:t xml:space="preserve">20</w:t>
+      </w:r>
+      <w:r>
+        <w:rPr>
+          <w:rStyle w:val="NormalTok"/>
+        </w:rPr>
+        <w:t xml:space="preserve">,</w:t>
+      </w:r>
+      <w:r>
+        <w:rPr>
+          <w:rStyle w:val="DecValTok"/>
+        </w:rPr>
+        <w:t xml:space="preserve">25</w:t>
+      </w:r>
+      <w:r>
+        <w:rPr>
+          <w:rStyle w:val="NormalTok"/>
+        </w:rPr>
+        <w:t xml:space="preserve">))</w:t>
+      </w:r>
+      <w:r>
+        <w:br/>
+      </w:r>
+      <w:r>
+        <w:rPr>
+          <w:rStyle w:val="KeywordTok"/>
+        </w:rPr>
+        <w:t xml:space="preserve">barplot</w:t>
+      </w:r>
+      <w:r>
+        <w:rPr>
+          <w:rStyle w:val="NormalTok"/>
+        </w:rPr>
+        <w:t xml:space="preserve">(</w:t>
+      </w:r>
+      <w:r>
+        <w:rPr>
+          <w:rStyle w:val="KeywordTok"/>
+        </w:rPr>
+        <w:t xml:space="preserve">prop.table</w:t>
+      </w:r>
+      <w:r>
+        <w:rPr>
+          <w:rStyle w:val="NormalTok"/>
+        </w:rPr>
+        <w:t xml:space="preserve">(</w:t>
+      </w:r>
+      <w:r>
+        <w:rPr>
+          <w:rStyle w:val="KeywordTok"/>
+        </w:rPr>
+        <w:t xml:space="preserve">table</w:t>
+      </w:r>
+      <w:r>
+        <w:rPr>
+          <w:rStyle w:val="NormalTok"/>
+        </w:rPr>
+        <w:t xml:space="preserve">(survey</w:t>
+      </w:r>
+      <w:r>
+        <w:rPr>
+          <w:rStyle w:val="OperatorTok"/>
+        </w:rPr>
+        <w:t xml:space="preserve">$</w:t>
+      </w:r>
+      <w:r>
+        <w:rPr>
+          <w:rStyle w:val="NormalTok"/>
+        </w:rPr>
+        <w:t xml:space="preserve">Smoke, survey</w:t>
+      </w:r>
+      <w:r>
+        <w:rPr>
+          <w:rStyle w:val="OperatorTok"/>
+        </w:rPr>
+        <w:t xml:space="preserve">$</w:t>
+      </w:r>
+      <w:r>
+        <w:rPr>
+          <w:rStyle w:val="NormalTok"/>
+        </w:rPr>
+        <w:t xml:space="preserve">gr),</w:t>
+      </w:r>
+      <w:r>
+        <w:rPr>
+          <w:rStyle w:val="DecValTok"/>
+        </w:rPr>
+        <w:t xml:space="preserve">2</w:t>
+      </w:r>
+      <w:r>
+        <w:rPr>
+          <w:rStyle w:val="NormalTok"/>
+        </w:rPr>
+        <w:t xml:space="preserve">), </w:t>
+      </w:r>
+      <w:r>
+        <w:rPr>
+          <w:rStyle w:val="DataTypeTok"/>
+        </w:rPr>
+        <w:t xml:space="preserve">legend =</w:t>
+      </w:r>
+      <w:r>
+        <w:rPr>
+          <w:rStyle w:val="NormalTok"/>
+        </w:rPr>
+        <w:t xml:space="preserve"> </w:t>
+      </w:r>
+      <w:r>
+        <w:rPr>
+          <w:rStyle w:val="OtherTok"/>
+        </w:rPr>
+        <w:t xml:space="preserve">TRUE</w:t>
+      </w:r>
+      <w:r>
+        <w:rPr>
+          <w:rStyle w:val="NormalTok"/>
+        </w:rPr>
+        <w:t xml:space="preserve">, </w:t>
+      </w:r>
+      <w:r>
+        <w:rPr>
+          <w:rStyle w:val="DataTypeTok"/>
+        </w:rPr>
+        <w:t xml:space="preserve">names.arg =</w:t>
+      </w:r>
+      <w:r>
+        <w:rPr>
+          <w:rStyle w:val="NormalTok"/>
+        </w:rPr>
+        <w:t xml:space="preserve"> </w:t>
+      </w:r>
+      <w:r>
+        <w:rPr>
+          <w:rStyle w:val="KeywordTok"/>
+        </w:rPr>
+        <w:t xml:space="preserve">c</w:t>
+      </w:r>
+      <w:r>
+        <w:rPr>
+          <w:rStyle w:val="NormalTok"/>
+        </w:rPr>
+        <w:t xml:space="preserve">(</w:t>
+      </w:r>
+      <w:r>
+        <w:rPr>
+          <w:rStyle w:val="StringTok"/>
+        </w:rPr>
+        <w:t xml:space="preserve">'&lt;20'</w:t>
+      </w:r>
+      <w:r>
+        <w:rPr>
+          <w:rStyle w:val="NormalTok"/>
+        </w:rPr>
+        <w:t xml:space="preserve">,</w:t>
+      </w:r>
+      <w:r>
+        <w:rPr>
+          <w:rStyle w:val="StringTok"/>
+        </w:rPr>
+        <w:t xml:space="preserve">'20-25'</w:t>
+      </w:r>
+      <w:r>
+        <w:rPr>
+          <w:rStyle w:val="NormalTok"/>
+        </w:rPr>
+        <w:t xml:space="preserve">,</w:t>
+      </w:r>
+      <w:r>
+        <w:rPr>
+          <w:rStyle w:val="StringTok"/>
+        </w:rPr>
+        <w:t xml:space="preserve">'&gt;=25'</w:t>
+      </w:r>
+      <w:r>
+        <w:rPr>
+          <w:rStyle w:val="NormalTok"/>
+        </w:rPr>
+        <w:t xml:space="preserve">))</w:t>
+      </w:r>
+    </w:p>
+    <w:p>
+      <w:pPr>
+        <w:pStyle w:val="FirstParagraph"/>
+      </w:pPr>
+      <w:r>
+        <w:drawing>
+          <wp:inline>
+            <wp:extent cx="4620126" cy="3696101"/>
+            <wp:effectExtent b="0" l="0" r="0" t="0"/>
+            <wp:docPr descr="" title="" id="1" name="Picture"/>
+            <a:graphic>
+              <a:graphicData uri="http://schemas.openxmlformats.org/drawingml/2006/picture">
+                <pic:pic>
+                  <pic:nvPicPr>
+                    <pic:cNvPr descr="week2Tasks_files/figure-docx/week%202-9.png" id="0" name="Picture"/>
+                    <pic:cNvPicPr>
+                      <a:picLocks noChangeArrowheads="1" noChangeAspect="1"/>
+                    </pic:cNvPicPr>
+                  </pic:nvPicPr>
+                  <pic:blipFill>
+                    <a:blip r:embed="rId28"/>
                     <a:stretch>
                       <a:fillRect/>
                     </a:stretch>

</xml_diff>

<commit_message>
add title to barplot
</commit_message>
<xml_diff>
--- a/week2Tasks.docx
+++ b/week2Tasks.docx
@@ -3615,7 +3615,31 @@
         <w:rPr>
           <w:rStyle w:val="NormalTok"/>
         </w:rPr>
-        <w:t xml:space="preserve">))</w:t>
+        <w:t xml:space="preserve">),</w:t>
+      </w:r>
+      <w:r>
+        <w:rPr>
+          <w:rStyle w:val="DataTypeTok"/>
+        </w:rPr>
+        <w:t xml:space="preserve">main =</w:t>
+      </w:r>
+      <w:r>
+        <w:rPr>
+          <w:rStyle w:val="NormalTok"/>
+        </w:rPr>
+        <w:t xml:space="preserve"> </w:t>
+      </w:r>
+      <w:r>
+        <w:rPr>
+          <w:rStyle w:val="StringTok"/>
+        </w:rPr>
+        <w:t xml:space="preserve">'Smoking habits by age'</w:t>
+      </w:r>
+      <w:r>
+        <w:rPr>
+          <w:rStyle w:val="NormalTok"/>
+        </w:rPr>
+        <w:t xml:space="preserve">)</w:t>
       </w:r>
     </w:p>
     <w:p>

</xml_diff>